<commit_message>
All data analysed in python
</commit_message>
<xml_diff>
--- a/2. Demographic composition/queries.docx
+++ b/2. Demographic composition/queries.docx
@@ -12,8 +12,16 @@
         <w:rPr>
           <w:lang w:val="en-US"/>
         </w:rPr>
-        <w:t>Check the null values</w:t>
-      </w:r>
+        <w:t xml:space="preserve">Check the null </w:t>
+      </w:r>
+      <w:proofErr w:type="gramStart"/>
+      <w:r>
+        <w:rPr>
+          <w:lang w:val="en-US"/>
+        </w:rPr>
+        <w:t>values</w:t>
+      </w:r>
+      <w:proofErr w:type="gramEnd"/>
     </w:p>
     <w:p>
       <w:pPr>
@@ -132,6 +140,7 @@
         </w:rPr>
         <w:t xml:space="preserve">, </w:t>
       </w:r>
+      <w:proofErr w:type="gramStart"/>
       <w:r>
         <w:rPr>
           <w:rFonts w:ascii="Roboto Mono" w:eastAsia="Times New Roman" w:hAnsi="Roboto Mono" w:cs="Times New Roman"/>
@@ -154,7 +163,20 @@
           <w:lang w:val="en-US" w:eastAsia="pt-PT"/>
           <w14:ligatures w14:val="none"/>
         </w:rPr>
-        <w:t>(*)</w:t>
+        <w:t>(</w:t>
+      </w:r>
+      <w:proofErr w:type="gramEnd"/>
+      <w:r>
+        <w:rPr>
+          <w:rFonts w:ascii="Roboto Mono" w:eastAsia="Times New Roman" w:hAnsi="Roboto Mono" w:cs="Times New Roman"/>
+          <w:color w:val="37474F"/>
+          <w:kern w:val="0"/>
+          <w:sz w:val="18"/>
+          <w:szCs w:val="18"/>
+          <w:lang w:val="en-US" w:eastAsia="pt-PT"/>
+          <w14:ligatures w14:val="none"/>
+        </w:rPr>
+        <w:t>*)</w:t>
       </w:r>
       <w:r>
         <w:rPr>
@@ -192,6 +214,7 @@
         </w:rPr>
         <w:t xml:space="preserve"> </w:t>
       </w:r>
+      <w:proofErr w:type="spellStart"/>
       <w:r>
         <w:rPr>
           <w:rFonts w:ascii="Roboto Mono" w:eastAsia="Times New Roman" w:hAnsi="Roboto Mono" w:cs="Times New Roman"/>
@@ -204,6 +227,7 @@
         </w:rPr>
         <w:t>kount</w:t>
       </w:r>
+      <w:proofErr w:type="spellEnd"/>
       <w:r>
         <w:rPr>
           <w:rFonts w:ascii="Roboto Mono" w:eastAsia="Times New Roman" w:hAnsi="Roboto Mono" w:cs="Times New Roman"/>
@@ -303,6 +327,7 @@
         </w:rPr>
         <w:t xml:space="preserve"> </w:t>
       </w:r>
+      <w:proofErr w:type="spellStart"/>
       <w:r>
         <w:rPr>
           <w:rFonts w:ascii="Roboto Mono" w:eastAsia="Times New Roman" w:hAnsi="Roboto Mono" w:cs="Times New Roman"/>
@@ -315,6 +340,7 @@
         </w:rPr>
         <w:t>id</w:t>
       </w:r>
+      <w:proofErr w:type="spellEnd"/>
       <w:r>
         <w:rPr>
           <w:rFonts w:ascii="Roboto Mono" w:eastAsia="Times New Roman" w:hAnsi="Roboto Mono" w:cs="Times New Roman"/>
@@ -463,7 +489,33 @@
           <w:lang w:val="en-US" w:eastAsia="pt-PT"/>
           <w14:ligatures w14:val="none"/>
         </w:rPr>
-        <w:t>'user_id'</w:t>
+        <w:t>'</w:t>
+      </w:r>
+      <w:proofErr w:type="spellStart"/>
+      <w:r>
+        <w:rPr>
+          <w:rFonts w:ascii="Roboto Mono" w:eastAsia="Times New Roman" w:hAnsi="Roboto Mono" w:cs="Times New Roman"/>
+          <w:color w:val="0D904F"/>
+          <w:kern w:val="0"/>
+          <w:sz w:val="18"/>
+          <w:szCs w:val="18"/>
+          <w:lang w:val="en-US" w:eastAsia="pt-PT"/>
+          <w14:ligatures w14:val="none"/>
+        </w:rPr>
+        <w:t>user_id</w:t>
+      </w:r>
+      <w:proofErr w:type="spellEnd"/>
+      <w:r>
+        <w:rPr>
+          <w:rFonts w:ascii="Roboto Mono" w:eastAsia="Times New Roman" w:hAnsi="Roboto Mono" w:cs="Times New Roman"/>
+          <w:color w:val="0D904F"/>
+          <w:kern w:val="0"/>
+          <w:sz w:val="18"/>
+          <w:szCs w:val="18"/>
+          <w:lang w:val="en-US" w:eastAsia="pt-PT"/>
+          <w14:ligatures w14:val="none"/>
+        </w:rPr>
+        <w:t>'</w:t>
       </w:r>
       <w:r>
         <w:rPr>
@@ -477,6 +529,7 @@
         </w:rPr>
         <w:t xml:space="preserve">, </w:t>
       </w:r>
+      <w:proofErr w:type="gramStart"/>
       <w:r>
         <w:rPr>
           <w:rFonts w:ascii="Roboto Mono" w:eastAsia="Times New Roman" w:hAnsi="Roboto Mono" w:cs="Times New Roman"/>
@@ -499,7 +552,20 @@
           <w:lang w:val="en-US" w:eastAsia="pt-PT"/>
           <w14:ligatures w14:val="none"/>
         </w:rPr>
-        <w:t>(*)</w:t>
+        <w:t>(</w:t>
+      </w:r>
+      <w:proofErr w:type="gramEnd"/>
+      <w:r>
+        <w:rPr>
+          <w:rFonts w:ascii="Roboto Mono" w:eastAsia="Times New Roman" w:hAnsi="Roboto Mono" w:cs="Times New Roman"/>
+          <w:color w:val="37474F"/>
+          <w:kern w:val="0"/>
+          <w:sz w:val="18"/>
+          <w:szCs w:val="18"/>
+          <w:lang w:val="en-US" w:eastAsia="pt-PT"/>
+          <w14:ligatures w14:val="none"/>
+        </w:rPr>
+        <w:t>*)</w:t>
       </w:r>
       <w:r>
         <w:rPr>
@@ -600,6 +666,7 @@
         </w:rPr>
         <w:t xml:space="preserve"> </w:t>
       </w:r>
+      <w:proofErr w:type="spellStart"/>
       <w:r>
         <w:rPr>
           <w:rFonts w:ascii="Roboto Mono" w:eastAsia="Times New Roman" w:hAnsi="Roboto Mono" w:cs="Times New Roman"/>
@@ -612,6 +679,7 @@
         </w:rPr>
         <w:t>user_id</w:t>
       </w:r>
+      <w:proofErr w:type="spellEnd"/>
       <w:r>
         <w:rPr>
           <w:rFonts w:ascii="Roboto Mono" w:eastAsia="Times New Roman" w:hAnsi="Roboto Mono" w:cs="Times New Roman"/>
@@ -760,7 +828,33 @@
           <w:lang w:val="en-US" w:eastAsia="pt-PT"/>
           <w14:ligatures w14:val="none"/>
         </w:rPr>
-        <w:t>'sequence_number'</w:t>
+        <w:t>'</w:t>
+      </w:r>
+      <w:proofErr w:type="spellStart"/>
+      <w:r>
+        <w:rPr>
+          <w:rFonts w:ascii="Roboto Mono" w:eastAsia="Times New Roman" w:hAnsi="Roboto Mono" w:cs="Times New Roman"/>
+          <w:color w:val="0D904F"/>
+          <w:kern w:val="0"/>
+          <w:sz w:val="18"/>
+          <w:szCs w:val="18"/>
+          <w:lang w:val="en-US" w:eastAsia="pt-PT"/>
+          <w14:ligatures w14:val="none"/>
+        </w:rPr>
+        <w:t>sequence_number</w:t>
+      </w:r>
+      <w:proofErr w:type="spellEnd"/>
+      <w:r>
+        <w:rPr>
+          <w:rFonts w:ascii="Roboto Mono" w:eastAsia="Times New Roman" w:hAnsi="Roboto Mono" w:cs="Times New Roman"/>
+          <w:color w:val="0D904F"/>
+          <w:kern w:val="0"/>
+          <w:sz w:val="18"/>
+          <w:szCs w:val="18"/>
+          <w:lang w:val="en-US" w:eastAsia="pt-PT"/>
+          <w14:ligatures w14:val="none"/>
+        </w:rPr>
+        <w:t>'</w:t>
       </w:r>
       <w:r>
         <w:rPr>
@@ -774,6 +868,7 @@
         </w:rPr>
         <w:t xml:space="preserve">, </w:t>
       </w:r>
+      <w:proofErr w:type="gramStart"/>
       <w:r>
         <w:rPr>
           <w:rFonts w:ascii="Roboto Mono" w:eastAsia="Times New Roman" w:hAnsi="Roboto Mono" w:cs="Times New Roman"/>
@@ -796,7 +891,20 @@
           <w:lang w:val="en-US" w:eastAsia="pt-PT"/>
           <w14:ligatures w14:val="none"/>
         </w:rPr>
-        <w:t>(*)</w:t>
+        <w:t>(</w:t>
+      </w:r>
+      <w:proofErr w:type="gramEnd"/>
+      <w:r>
+        <w:rPr>
+          <w:rFonts w:ascii="Roboto Mono" w:eastAsia="Times New Roman" w:hAnsi="Roboto Mono" w:cs="Times New Roman"/>
+          <w:color w:val="37474F"/>
+          <w:kern w:val="0"/>
+          <w:sz w:val="18"/>
+          <w:szCs w:val="18"/>
+          <w:lang w:val="en-US" w:eastAsia="pt-PT"/>
+          <w14:ligatures w14:val="none"/>
+        </w:rPr>
+        <w:t>*)</w:t>
       </w:r>
       <w:r>
         <w:rPr>
@@ -897,6 +1005,7 @@
         </w:rPr>
         <w:t xml:space="preserve"> </w:t>
       </w:r>
+      <w:proofErr w:type="spellStart"/>
       <w:r>
         <w:rPr>
           <w:rFonts w:ascii="Roboto Mono" w:eastAsia="Times New Roman" w:hAnsi="Roboto Mono" w:cs="Times New Roman"/>
@@ -909,6 +1018,7 @@
         </w:rPr>
         <w:t>sequence_number</w:t>
       </w:r>
+      <w:proofErr w:type="spellEnd"/>
       <w:r>
         <w:rPr>
           <w:rFonts w:ascii="Roboto Mono" w:eastAsia="Times New Roman" w:hAnsi="Roboto Mono" w:cs="Times New Roman"/>
@@ -1057,7 +1167,33 @@
           <w:lang w:val="en-US" w:eastAsia="pt-PT"/>
           <w14:ligatures w14:val="none"/>
         </w:rPr>
-        <w:t>'session_id'</w:t>
+        <w:t>'</w:t>
+      </w:r>
+      <w:proofErr w:type="spellStart"/>
+      <w:r>
+        <w:rPr>
+          <w:rFonts w:ascii="Roboto Mono" w:eastAsia="Times New Roman" w:hAnsi="Roboto Mono" w:cs="Times New Roman"/>
+          <w:color w:val="0D904F"/>
+          <w:kern w:val="0"/>
+          <w:sz w:val="18"/>
+          <w:szCs w:val="18"/>
+          <w:lang w:val="en-US" w:eastAsia="pt-PT"/>
+          <w14:ligatures w14:val="none"/>
+        </w:rPr>
+        <w:t>session_id</w:t>
+      </w:r>
+      <w:proofErr w:type="spellEnd"/>
+      <w:r>
+        <w:rPr>
+          <w:rFonts w:ascii="Roboto Mono" w:eastAsia="Times New Roman" w:hAnsi="Roboto Mono" w:cs="Times New Roman"/>
+          <w:color w:val="0D904F"/>
+          <w:kern w:val="0"/>
+          <w:sz w:val="18"/>
+          <w:szCs w:val="18"/>
+          <w:lang w:val="en-US" w:eastAsia="pt-PT"/>
+          <w14:ligatures w14:val="none"/>
+        </w:rPr>
+        <w:t>'</w:t>
       </w:r>
       <w:r>
         <w:rPr>
@@ -1071,6 +1207,7 @@
         </w:rPr>
         <w:t xml:space="preserve">, </w:t>
       </w:r>
+      <w:proofErr w:type="gramStart"/>
       <w:r>
         <w:rPr>
           <w:rFonts w:ascii="Roboto Mono" w:eastAsia="Times New Roman" w:hAnsi="Roboto Mono" w:cs="Times New Roman"/>
@@ -1093,7 +1230,20 @@
           <w:lang w:val="en-US" w:eastAsia="pt-PT"/>
           <w14:ligatures w14:val="none"/>
         </w:rPr>
-        <w:t>(*)</w:t>
+        <w:t>(</w:t>
+      </w:r>
+      <w:proofErr w:type="gramEnd"/>
+      <w:r>
+        <w:rPr>
+          <w:rFonts w:ascii="Roboto Mono" w:eastAsia="Times New Roman" w:hAnsi="Roboto Mono" w:cs="Times New Roman"/>
+          <w:color w:val="37474F"/>
+          <w:kern w:val="0"/>
+          <w:sz w:val="18"/>
+          <w:szCs w:val="18"/>
+          <w:lang w:val="en-US" w:eastAsia="pt-PT"/>
+          <w14:ligatures w14:val="none"/>
+        </w:rPr>
+        <w:t>*)</w:t>
       </w:r>
       <w:r>
         <w:rPr>
@@ -1194,6 +1344,7 @@
         </w:rPr>
         <w:t xml:space="preserve"> </w:t>
       </w:r>
+      <w:proofErr w:type="spellStart"/>
       <w:r>
         <w:rPr>
           <w:rFonts w:ascii="Roboto Mono" w:eastAsia="Times New Roman" w:hAnsi="Roboto Mono" w:cs="Times New Roman"/>
@@ -1206,6 +1357,7 @@
         </w:rPr>
         <w:t>session_id</w:t>
       </w:r>
+      <w:proofErr w:type="spellEnd"/>
       <w:r>
         <w:rPr>
           <w:rFonts w:ascii="Roboto Mono" w:eastAsia="Times New Roman" w:hAnsi="Roboto Mono" w:cs="Times New Roman"/>
@@ -1354,7 +1506,33 @@
           <w:lang w:val="en-US" w:eastAsia="pt-PT"/>
           <w14:ligatures w14:val="none"/>
         </w:rPr>
-        <w:t>'created_at'</w:t>
+        <w:t>'</w:t>
+      </w:r>
+      <w:proofErr w:type="spellStart"/>
+      <w:r>
+        <w:rPr>
+          <w:rFonts w:ascii="Roboto Mono" w:eastAsia="Times New Roman" w:hAnsi="Roboto Mono" w:cs="Times New Roman"/>
+          <w:color w:val="0D904F"/>
+          <w:kern w:val="0"/>
+          <w:sz w:val="18"/>
+          <w:szCs w:val="18"/>
+          <w:lang w:val="en-US" w:eastAsia="pt-PT"/>
+          <w14:ligatures w14:val="none"/>
+        </w:rPr>
+        <w:t>created_at</w:t>
+      </w:r>
+      <w:proofErr w:type="spellEnd"/>
+      <w:r>
+        <w:rPr>
+          <w:rFonts w:ascii="Roboto Mono" w:eastAsia="Times New Roman" w:hAnsi="Roboto Mono" w:cs="Times New Roman"/>
+          <w:color w:val="0D904F"/>
+          <w:kern w:val="0"/>
+          <w:sz w:val="18"/>
+          <w:szCs w:val="18"/>
+          <w:lang w:val="en-US" w:eastAsia="pt-PT"/>
+          <w14:ligatures w14:val="none"/>
+        </w:rPr>
+        <w:t>'</w:t>
       </w:r>
       <w:r>
         <w:rPr>
@@ -1368,6 +1546,7 @@
         </w:rPr>
         <w:t xml:space="preserve">, </w:t>
       </w:r>
+      <w:proofErr w:type="gramStart"/>
       <w:r>
         <w:rPr>
           <w:rFonts w:ascii="Roboto Mono" w:eastAsia="Times New Roman" w:hAnsi="Roboto Mono" w:cs="Times New Roman"/>
@@ -1390,7 +1569,20 @@
           <w:lang w:val="en-US" w:eastAsia="pt-PT"/>
           <w14:ligatures w14:val="none"/>
         </w:rPr>
-        <w:t>(*)</w:t>
+        <w:t>(</w:t>
+      </w:r>
+      <w:proofErr w:type="gramEnd"/>
+      <w:r>
+        <w:rPr>
+          <w:rFonts w:ascii="Roboto Mono" w:eastAsia="Times New Roman" w:hAnsi="Roboto Mono" w:cs="Times New Roman"/>
+          <w:color w:val="37474F"/>
+          <w:kern w:val="0"/>
+          <w:sz w:val="18"/>
+          <w:szCs w:val="18"/>
+          <w:lang w:val="en-US" w:eastAsia="pt-PT"/>
+          <w14:ligatures w14:val="none"/>
+        </w:rPr>
+        <w:t>*)</w:t>
       </w:r>
       <w:r>
         <w:rPr>
@@ -1491,6 +1683,7 @@
         </w:rPr>
         <w:t xml:space="preserve"> </w:t>
       </w:r>
+      <w:proofErr w:type="spellStart"/>
       <w:r>
         <w:rPr>
           <w:rFonts w:ascii="Roboto Mono" w:eastAsia="Times New Roman" w:hAnsi="Roboto Mono" w:cs="Times New Roman"/>
@@ -1503,6 +1696,7 @@
         </w:rPr>
         <w:t>created_at</w:t>
       </w:r>
+      <w:proofErr w:type="spellEnd"/>
       <w:r>
         <w:rPr>
           <w:rFonts w:ascii="Roboto Mono" w:eastAsia="Times New Roman" w:hAnsi="Roboto Mono" w:cs="Times New Roman"/>
@@ -1539,6 +1733,7 @@
         </w:rPr>
         <w:t xml:space="preserve"> </w:t>
       </w:r>
+      <w:proofErr w:type="gramStart"/>
       <w:r>
         <w:rPr>
           <w:rFonts w:ascii="Roboto Mono" w:eastAsia="Times New Roman" w:hAnsi="Roboto Mono" w:cs="Times New Roman"/>
@@ -1551,6 +1746,7 @@
         </w:rPr>
         <w:t>null</w:t>
       </w:r>
+      <w:proofErr w:type="gramEnd"/>
     </w:p>
     <w:p>
       <w:pPr>
@@ -1651,7 +1847,33 @@
           <w:lang w:val="en-US" w:eastAsia="pt-PT"/>
           <w14:ligatures w14:val="none"/>
         </w:rPr>
-        <w:t>'ip_address'</w:t>
+        <w:t>'</w:t>
+      </w:r>
+      <w:proofErr w:type="spellStart"/>
+      <w:r>
+        <w:rPr>
+          <w:rFonts w:ascii="Roboto Mono" w:eastAsia="Times New Roman" w:hAnsi="Roboto Mono" w:cs="Times New Roman"/>
+          <w:color w:val="0D904F"/>
+          <w:kern w:val="0"/>
+          <w:sz w:val="18"/>
+          <w:szCs w:val="18"/>
+          <w:lang w:val="en-US" w:eastAsia="pt-PT"/>
+          <w14:ligatures w14:val="none"/>
+        </w:rPr>
+        <w:t>ip_address</w:t>
+      </w:r>
+      <w:proofErr w:type="spellEnd"/>
+      <w:r>
+        <w:rPr>
+          <w:rFonts w:ascii="Roboto Mono" w:eastAsia="Times New Roman" w:hAnsi="Roboto Mono" w:cs="Times New Roman"/>
+          <w:color w:val="0D904F"/>
+          <w:kern w:val="0"/>
+          <w:sz w:val="18"/>
+          <w:szCs w:val="18"/>
+          <w:lang w:val="en-US" w:eastAsia="pt-PT"/>
+          <w14:ligatures w14:val="none"/>
+        </w:rPr>
+        <w:t>'</w:t>
       </w:r>
       <w:r>
         <w:rPr>
@@ -1665,6 +1887,7 @@
         </w:rPr>
         <w:t xml:space="preserve">, </w:t>
       </w:r>
+      <w:proofErr w:type="gramStart"/>
       <w:r>
         <w:rPr>
           <w:rFonts w:ascii="Roboto Mono" w:eastAsia="Times New Roman" w:hAnsi="Roboto Mono" w:cs="Times New Roman"/>
@@ -1687,7 +1910,20 @@
           <w:lang w:val="en-US" w:eastAsia="pt-PT"/>
           <w14:ligatures w14:val="none"/>
         </w:rPr>
-        <w:t>(*)</w:t>
+        <w:t>(</w:t>
+      </w:r>
+      <w:proofErr w:type="gramEnd"/>
+      <w:r>
+        <w:rPr>
+          <w:rFonts w:ascii="Roboto Mono" w:eastAsia="Times New Roman" w:hAnsi="Roboto Mono" w:cs="Times New Roman"/>
+          <w:color w:val="37474F"/>
+          <w:kern w:val="0"/>
+          <w:sz w:val="18"/>
+          <w:szCs w:val="18"/>
+          <w:lang w:val="en-US" w:eastAsia="pt-PT"/>
+          <w14:ligatures w14:val="none"/>
+        </w:rPr>
+        <w:t>*)</w:t>
       </w:r>
       <w:r>
         <w:rPr>
@@ -1788,6 +2024,7 @@
         </w:rPr>
         <w:t xml:space="preserve"> </w:t>
       </w:r>
+      <w:proofErr w:type="spellStart"/>
       <w:r>
         <w:rPr>
           <w:rFonts w:ascii="Roboto Mono" w:eastAsia="Times New Roman" w:hAnsi="Roboto Mono" w:cs="Times New Roman"/>
@@ -1800,6 +2037,7 @@
         </w:rPr>
         <w:t>ip_address</w:t>
       </w:r>
+      <w:proofErr w:type="spellEnd"/>
       <w:r>
         <w:rPr>
           <w:rFonts w:ascii="Roboto Mono" w:eastAsia="Times New Roman" w:hAnsi="Roboto Mono" w:cs="Times New Roman"/>
@@ -1962,6 +2200,7 @@
         </w:rPr>
         <w:t xml:space="preserve">, </w:t>
       </w:r>
+      <w:proofErr w:type="gramStart"/>
       <w:r>
         <w:rPr>
           <w:rFonts w:ascii="Roboto Mono" w:eastAsia="Times New Roman" w:hAnsi="Roboto Mono" w:cs="Times New Roman"/>
@@ -1984,7 +2223,20 @@
           <w:lang w:val="en-US" w:eastAsia="pt-PT"/>
           <w14:ligatures w14:val="none"/>
         </w:rPr>
-        <w:t>(*)</w:t>
+        <w:t>(</w:t>
+      </w:r>
+      <w:proofErr w:type="gramEnd"/>
+      <w:r>
+        <w:rPr>
+          <w:rFonts w:ascii="Roboto Mono" w:eastAsia="Times New Roman" w:hAnsi="Roboto Mono" w:cs="Times New Roman"/>
+          <w:color w:val="37474F"/>
+          <w:kern w:val="0"/>
+          <w:sz w:val="18"/>
+          <w:szCs w:val="18"/>
+          <w:lang w:val="en-US" w:eastAsia="pt-PT"/>
+          <w14:ligatures w14:val="none"/>
+        </w:rPr>
+        <w:t>*)</w:t>
       </w:r>
       <w:r>
         <w:rPr>
@@ -2259,6 +2511,7 @@
         </w:rPr>
         <w:t xml:space="preserve">, </w:t>
       </w:r>
+      <w:proofErr w:type="gramStart"/>
       <w:r>
         <w:rPr>
           <w:rFonts w:ascii="Roboto Mono" w:eastAsia="Times New Roman" w:hAnsi="Roboto Mono" w:cs="Times New Roman"/>
@@ -2281,7 +2534,20 @@
           <w:lang w:val="en-US" w:eastAsia="pt-PT"/>
           <w14:ligatures w14:val="none"/>
         </w:rPr>
-        <w:t>(*)</w:t>
+        <w:t>(</w:t>
+      </w:r>
+      <w:proofErr w:type="gramEnd"/>
+      <w:r>
+        <w:rPr>
+          <w:rFonts w:ascii="Roboto Mono" w:eastAsia="Times New Roman" w:hAnsi="Roboto Mono" w:cs="Times New Roman"/>
+          <w:color w:val="37474F"/>
+          <w:kern w:val="0"/>
+          <w:sz w:val="18"/>
+          <w:szCs w:val="18"/>
+          <w:lang w:val="en-US" w:eastAsia="pt-PT"/>
+          <w14:ligatures w14:val="none"/>
+        </w:rPr>
+        <w:t>*)</w:t>
       </w:r>
       <w:r>
         <w:rPr>
@@ -2542,7 +2808,33 @@
           <w:lang w:val="en-US" w:eastAsia="pt-PT"/>
           <w14:ligatures w14:val="none"/>
         </w:rPr>
-        <w:t>'postal_code'</w:t>
+        <w:t>'</w:t>
+      </w:r>
+      <w:proofErr w:type="spellStart"/>
+      <w:r>
+        <w:rPr>
+          <w:rFonts w:ascii="Roboto Mono" w:eastAsia="Times New Roman" w:hAnsi="Roboto Mono" w:cs="Times New Roman"/>
+          <w:color w:val="0D904F"/>
+          <w:kern w:val="0"/>
+          <w:sz w:val="18"/>
+          <w:szCs w:val="18"/>
+          <w:lang w:val="en-US" w:eastAsia="pt-PT"/>
+          <w14:ligatures w14:val="none"/>
+        </w:rPr>
+        <w:t>postal_code</w:t>
+      </w:r>
+      <w:proofErr w:type="spellEnd"/>
+      <w:r>
+        <w:rPr>
+          <w:rFonts w:ascii="Roboto Mono" w:eastAsia="Times New Roman" w:hAnsi="Roboto Mono" w:cs="Times New Roman"/>
+          <w:color w:val="0D904F"/>
+          <w:kern w:val="0"/>
+          <w:sz w:val="18"/>
+          <w:szCs w:val="18"/>
+          <w:lang w:val="en-US" w:eastAsia="pt-PT"/>
+          <w14:ligatures w14:val="none"/>
+        </w:rPr>
+        <w:t>'</w:t>
       </w:r>
       <w:r>
         <w:rPr>
@@ -2556,6 +2848,7 @@
         </w:rPr>
         <w:t xml:space="preserve">, </w:t>
       </w:r>
+      <w:proofErr w:type="gramStart"/>
       <w:r>
         <w:rPr>
           <w:rFonts w:ascii="Roboto Mono" w:eastAsia="Times New Roman" w:hAnsi="Roboto Mono" w:cs="Times New Roman"/>
@@ -2578,7 +2871,20 @@
           <w:lang w:val="en-US" w:eastAsia="pt-PT"/>
           <w14:ligatures w14:val="none"/>
         </w:rPr>
-        <w:t>(*)</w:t>
+        <w:t>(</w:t>
+      </w:r>
+      <w:proofErr w:type="gramEnd"/>
+      <w:r>
+        <w:rPr>
+          <w:rFonts w:ascii="Roboto Mono" w:eastAsia="Times New Roman" w:hAnsi="Roboto Mono" w:cs="Times New Roman"/>
+          <w:color w:val="37474F"/>
+          <w:kern w:val="0"/>
+          <w:sz w:val="18"/>
+          <w:szCs w:val="18"/>
+          <w:lang w:val="en-US" w:eastAsia="pt-PT"/>
+          <w14:ligatures w14:val="none"/>
+        </w:rPr>
+        <w:t>*)</w:t>
       </w:r>
       <w:r>
         <w:rPr>
@@ -2679,6 +2985,7 @@
         </w:rPr>
         <w:t xml:space="preserve"> </w:t>
       </w:r>
+      <w:proofErr w:type="spellStart"/>
       <w:r>
         <w:rPr>
           <w:rFonts w:ascii="Roboto Mono" w:eastAsia="Times New Roman" w:hAnsi="Roboto Mono" w:cs="Times New Roman"/>
@@ -2691,6 +2998,7 @@
         </w:rPr>
         <w:t>postal_code</w:t>
       </w:r>
+      <w:proofErr w:type="spellEnd"/>
       <w:r>
         <w:rPr>
           <w:rFonts w:ascii="Roboto Mono" w:eastAsia="Times New Roman" w:hAnsi="Roboto Mono" w:cs="Times New Roman"/>
@@ -2853,6 +3161,7 @@
         </w:rPr>
         <w:t xml:space="preserve">, </w:t>
       </w:r>
+      <w:proofErr w:type="gramStart"/>
       <w:r>
         <w:rPr>
           <w:rFonts w:ascii="Roboto Mono" w:eastAsia="Times New Roman" w:hAnsi="Roboto Mono" w:cs="Times New Roman"/>
@@ -2875,7 +3184,20 @@
           <w:lang w:val="en-US" w:eastAsia="pt-PT"/>
           <w14:ligatures w14:val="none"/>
         </w:rPr>
-        <w:t>(*)</w:t>
+        <w:t>(</w:t>
+      </w:r>
+      <w:proofErr w:type="gramEnd"/>
+      <w:r>
+        <w:rPr>
+          <w:rFonts w:ascii="Roboto Mono" w:eastAsia="Times New Roman" w:hAnsi="Roboto Mono" w:cs="Times New Roman"/>
+          <w:color w:val="37474F"/>
+          <w:kern w:val="0"/>
+          <w:sz w:val="18"/>
+          <w:szCs w:val="18"/>
+          <w:lang w:val="en-US" w:eastAsia="pt-PT"/>
+          <w14:ligatures w14:val="none"/>
+        </w:rPr>
+        <w:t>*)</w:t>
       </w:r>
       <w:r>
         <w:rPr>
@@ -3136,7 +3458,33 @@
           <w:lang w:val="en-US" w:eastAsia="pt-PT"/>
           <w14:ligatures w14:val="none"/>
         </w:rPr>
-        <w:t>'traffic_source'</w:t>
+        <w:t>'</w:t>
+      </w:r>
+      <w:proofErr w:type="spellStart"/>
+      <w:r>
+        <w:rPr>
+          <w:rFonts w:ascii="Roboto Mono" w:eastAsia="Times New Roman" w:hAnsi="Roboto Mono" w:cs="Times New Roman"/>
+          <w:color w:val="0D904F"/>
+          <w:kern w:val="0"/>
+          <w:sz w:val="18"/>
+          <w:szCs w:val="18"/>
+          <w:lang w:val="en-US" w:eastAsia="pt-PT"/>
+          <w14:ligatures w14:val="none"/>
+        </w:rPr>
+        <w:t>traffic_source</w:t>
+      </w:r>
+      <w:proofErr w:type="spellEnd"/>
+      <w:r>
+        <w:rPr>
+          <w:rFonts w:ascii="Roboto Mono" w:eastAsia="Times New Roman" w:hAnsi="Roboto Mono" w:cs="Times New Roman"/>
+          <w:color w:val="0D904F"/>
+          <w:kern w:val="0"/>
+          <w:sz w:val="18"/>
+          <w:szCs w:val="18"/>
+          <w:lang w:val="en-US" w:eastAsia="pt-PT"/>
+          <w14:ligatures w14:val="none"/>
+        </w:rPr>
+        <w:t>'</w:t>
       </w:r>
       <w:r>
         <w:rPr>
@@ -3150,6 +3498,7 @@
         </w:rPr>
         <w:t xml:space="preserve">, </w:t>
       </w:r>
+      <w:proofErr w:type="gramStart"/>
       <w:r>
         <w:rPr>
           <w:rFonts w:ascii="Roboto Mono" w:eastAsia="Times New Roman" w:hAnsi="Roboto Mono" w:cs="Times New Roman"/>
@@ -3172,7 +3521,20 @@
           <w:lang w:val="en-US" w:eastAsia="pt-PT"/>
           <w14:ligatures w14:val="none"/>
         </w:rPr>
-        <w:t>(*)</w:t>
+        <w:t>(</w:t>
+      </w:r>
+      <w:proofErr w:type="gramEnd"/>
+      <w:r>
+        <w:rPr>
+          <w:rFonts w:ascii="Roboto Mono" w:eastAsia="Times New Roman" w:hAnsi="Roboto Mono" w:cs="Times New Roman"/>
+          <w:color w:val="37474F"/>
+          <w:kern w:val="0"/>
+          <w:sz w:val="18"/>
+          <w:szCs w:val="18"/>
+          <w:lang w:val="en-US" w:eastAsia="pt-PT"/>
+          <w14:ligatures w14:val="none"/>
+        </w:rPr>
+        <w:t>*)</w:t>
       </w:r>
       <w:r>
         <w:rPr>
@@ -3273,6 +3635,7 @@
         </w:rPr>
         <w:t xml:space="preserve"> </w:t>
       </w:r>
+      <w:proofErr w:type="spellStart"/>
       <w:r>
         <w:rPr>
           <w:rFonts w:ascii="Roboto Mono" w:eastAsia="Times New Roman" w:hAnsi="Roboto Mono" w:cs="Times New Roman"/>
@@ -3285,6 +3648,7 @@
         </w:rPr>
         <w:t>traffic_source</w:t>
       </w:r>
+      <w:proofErr w:type="spellEnd"/>
       <w:r>
         <w:rPr>
           <w:rFonts w:ascii="Roboto Mono" w:eastAsia="Times New Roman" w:hAnsi="Roboto Mono" w:cs="Times New Roman"/>
@@ -3433,7 +3797,33 @@
           <w:lang w:val="en-US" w:eastAsia="pt-PT"/>
           <w14:ligatures w14:val="none"/>
         </w:rPr>
-        <w:t>'uri'</w:t>
+        <w:t>'</w:t>
+      </w:r>
+      <w:proofErr w:type="spellStart"/>
+      <w:r>
+        <w:rPr>
+          <w:rFonts w:ascii="Roboto Mono" w:eastAsia="Times New Roman" w:hAnsi="Roboto Mono" w:cs="Times New Roman"/>
+          <w:color w:val="0D904F"/>
+          <w:kern w:val="0"/>
+          <w:sz w:val="18"/>
+          <w:szCs w:val="18"/>
+          <w:lang w:val="en-US" w:eastAsia="pt-PT"/>
+          <w14:ligatures w14:val="none"/>
+        </w:rPr>
+        <w:t>uri</w:t>
+      </w:r>
+      <w:proofErr w:type="spellEnd"/>
+      <w:r>
+        <w:rPr>
+          <w:rFonts w:ascii="Roboto Mono" w:eastAsia="Times New Roman" w:hAnsi="Roboto Mono" w:cs="Times New Roman"/>
+          <w:color w:val="0D904F"/>
+          <w:kern w:val="0"/>
+          <w:sz w:val="18"/>
+          <w:szCs w:val="18"/>
+          <w:lang w:val="en-US" w:eastAsia="pt-PT"/>
+          <w14:ligatures w14:val="none"/>
+        </w:rPr>
+        <w:t>'</w:t>
       </w:r>
       <w:r>
         <w:rPr>
@@ -3447,6 +3837,7 @@
         </w:rPr>
         <w:t xml:space="preserve">, </w:t>
       </w:r>
+      <w:proofErr w:type="gramStart"/>
       <w:r>
         <w:rPr>
           <w:rFonts w:ascii="Roboto Mono" w:eastAsia="Times New Roman" w:hAnsi="Roboto Mono" w:cs="Times New Roman"/>
@@ -3469,7 +3860,20 @@
           <w:lang w:val="en-US" w:eastAsia="pt-PT"/>
           <w14:ligatures w14:val="none"/>
         </w:rPr>
-        <w:t>(*)</w:t>
+        <w:t>(</w:t>
+      </w:r>
+      <w:proofErr w:type="gramEnd"/>
+      <w:r>
+        <w:rPr>
+          <w:rFonts w:ascii="Roboto Mono" w:eastAsia="Times New Roman" w:hAnsi="Roboto Mono" w:cs="Times New Roman"/>
+          <w:color w:val="37474F"/>
+          <w:kern w:val="0"/>
+          <w:sz w:val="18"/>
+          <w:szCs w:val="18"/>
+          <w:lang w:val="en-US" w:eastAsia="pt-PT"/>
+          <w14:ligatures w14:val="none"/>
+        </w:rPr>
+        <w:t>*)</w:t>
       </w:r>
       <w:r>
         <w:rPr>
@@ -3570,6 +3974,7 @@
         </w:rPr>
         <w:t xml:space="preserve"> </w:t>
       </w:r>
+      <w:proofErr w:type="spellStart"/>
       <w:r>
         <w:rPr>
           <w:rFonts w:ascii="Roboto Mono" w:eastAsia="Times New Roman" w:hAnsi="Roboto Mono" w:cs="Times New Roman"/>
@@ -3582,6 +3987,7 @@
         </w:rPr>
         <w:t>uri</w:t>
       </w:r>
+      <w:proofErr w:type="spellEnd"/>
       <w:r>
         <w:rPr>
           <w:rFonts w:ascii="Roboto Mono" w:eastAsia="Times New Roman" w:hAnsi="Roboto Mono" w:cs="Times New Roman"/>
@@ -3730,7 +4136,33 @@
           <w:lang w:val="en-US" w:eastAsia="pt-PT"/>
           <w14:ligatures w14:val="none"/>
         </w:rPr>
-        <w:t>'event_type'</w:t>
+        <w:t>'</w:t>
+      </w:r>
+      <w:proofErr w:type="spellStart"/>
+      <w:r>
+        <w:rPr>
+          <w:rFonts w:ascii="Roboto Mono" w:eastAsia="Times New Roman" w:hAnsi="Roboto Mono" w:cs="Times New Roman"/>
+          <w:color w:val="0D904F"/>
+          <w:kern w:val="0"/>
+          <w:sz w:val="18"/>
+          <w:szCs w:val="18"/>
+          <w:lang w:val="en-US" w:eastAsia="pt-PT"/>
+          <w14:ligatures w14:val="none"/>
+        </w:rPr>
+        <w:t>event_type</w:t>
+      </w:r>
+      <w:proofErr w:type="spellEnd"/>
+      <w:r>
+        <w:rPr>
+          <w:rFonts w:ascii="Roboto Mono" w:eastAsia="Times New Roman" w:hAnsi="Roboto Mono" w:cs="Times New Roman"/>
+          <w:color w:val="0D904F"/>
+          <w:kern w:val="0"/>
+          <w:sz w:val="18"/>
+          <w:szCs w:val="18"/>
+          <w:lang w:val="en-US" w:eastAsia="pt-PT"/>
+          <w14:ligatures w14:val="none"/>
+        </w:rPr>
+        <w:t>'</w:t>
       </w:r>
       <w:r>
         <w:rPr>
@@ -3744,6 +4176,7 @@
         </w:rPr>
         <w:t xml:space="preserve">, </w:t>
       </w:r>
+      <w:proofErr w:type="gramStart"/>
       <w:r>
         <w:rPr>
           <w:rFonts w:ascii="Roboto Mono" w:eastAsia="Times New Roman" w:hAnsi="Roboto Mono" w:cs="Times New Roman"/>
@@ -3766,7 +4199,20 @@
           <w:lang w:val="en-US" w:eastAsia="pt-PT"/>
           <w14:ligatures w14:val="none"/>
         </w:rPr>
-        <w:t>(*)</w:t>
+        <w:t>(</w:t>
+      </w:r>
+      <w:proofErr w:type="gramEnd"/>
+      <w:r>
+        <w:rPr>
+          <w:rFonts w:ascii="Roboto Mono" w:eastAsia="Times New Roman" w:hAnsi="Roboto Mono" w:cs="Times New Roman"/>
+          <w:color w:val="37474F"/>
+          <w:kern w:val="0"/>
+          <w:sz w:val="18"/>
+          <w:szCs w:val="18"/>
+          <w:lang w:val="en-US" w:eastAsia="pt-PT"/>
+          <w14:ligatures w14:val="none"/>
+        </w:rPr>
+        <w:t>*)</w:t>
       </w:r>
       <w:r>
         <w:rPr>
@@ -3867,6 +4313,7 @@
         </w:rPr>
         <w:t xml:space="preserve"> </w:t>
       </w:r>
+      <w:proofErr w:type="spellStart"/>
       <w:r>
         <w:rPr>
           <w:rFonts w:ascii="Roboto Mono" w:eastAsia="Times New Roman" w:hAnsi="Roboto Mono" w:cs="Times New Roman"/>
@@ -3879,6 +4326,7 @@
         </w:rPr>
         <w:t>event_type</w:t>
       </w:r>
+      <w:proofErr w:type="spellEnd"/>
       <w:r>
         <w:rPr>
           <w:rFonts w:ascii="Roboto Mono" w:eastAsia="Times New Roman" w:hAnsi="Roboto Mono" w:cs="Times New Roman"/>
@@ -4068,6 +4516,8 @@
         </w:rPr>
         <w:t xml:space="preserve"> </w:t>
       </w:r>
+      <w:proofErr w:type="spellStart"/>
+      <w:proofErr w:type="gramStart"/>
       <w:r>
         <w:rPr>
           <w:rFonts w:ascii="Roboto Mono" w:eastAsia="Times New Roman" w:hAnsi="Roboto Mono" w:cs="Times New Roman"/>
@@ -4104,6 +4554,8 @@
         </w:rPr>
         <w:t>category</w:t>
       </w:r>
+      <w:proofErr w:type="spellEnd"/>
+      <w:proofErr w:type="gramEnd"/>
       <w:r>
         <w:rPr>
           <w:rFonts w:ascii="Roboto Mono" w:eastAsia="Times New Roman" w:hAnsi="Roboto Mono" w:cs="Times New Roman"/>
@@ -4116,6 +4568,7 @@
         </w:rPr>
         <w:t xml:space="preserve">, </w:t>
       </w:r>
+      <w:proofErr w:type="spellStart"/>
       <w:r>
         <w:rPr>
           <w:rFonts w:ascii="Roboto Mono" w:eastAsia="Times New Roman" w:hAnsi="Roboto Mono" w:cs="Times New Roman"/>
@@ -4152,6 +4605,7 @@
         </w:rPr>
         <w:t>gender</w:t>
       </w:r>
+      <w:proofErr w:type="spellEnd"/>
       <w:r>
         <w:rPr>
           <w:rFonts w:ascii="Roboto Mono" w:eastAsia="Times New Roman" w:hAnsi="Roboto Mono" w:cs="Times New Roman"/>
@@ -4236,6 +4690,7 @@
         </w:rPr>
         <w:t>(</w:t>
       </w:r>
+      <w:proofErr w:type="spellStart"/>
       <w:r>
         <w:rPr>
           <w:rFonts w:ascii="Roboto Mono" w:eastAsia="Times New Roman" w:hAnsi="Roboto Mono" w:cs="Times New Roman"/>
@@ -4272,6 +4727,7 @@
         </w:rPr>
         <w:t>age</w:t>
       </w:r>
+      <w:proofErr w:type="spellEnd"/>
       <w:r>
         <w:rPr>
           <w:rFonts w:ascii="Roboto Mono" w:eastAsia="Times New Roman" w:hAnsi="Roboto Mono" w:cs="Times New Roman"/>
@@ -4320,6 +4776,7 @@
         </w:rPr>
         <w:t xml:space="preserve"> </w:t>
       </w:r>
+      <w:proofErr w:type="spellStart"/>
       <w:r>
         <w:rPr>
           <w:rFonts w:ascii="Roboto Mono" w:eastAsia="Times New Roman" w:hAnsi="Roboto Mono" w:cs="Times New Roman"/>
@@ -4332,6 +4789,7 @@
         </w:rPr>
         <w:t>avg_age</w:t>
       </w:r>
+      <w:proofErr w:type="spellEnd"/>
       <w:r>
         <w:rPr>
           <w:rFonts w:ascii="Roboto Mono" w:eastAsia="Times New Roman" w:hAnsi="Roboto Mono" w:cs="Times New Roman"/>
@@ -4561,7 +5019,33 @@
           <w:lang w:val="en-US" w:eastAsia="pt-PT"/>
           <w14:ligatures w14:val="none"/>
         </w:rPr>
-        <w:t>`thelookecommerce-392615.ecommerce.order_items`</w:t>
+        <w:t>`thelookecommerce-</w:t>
+      </w:r>
+      <w:proofErr w:type="gramStart"/>
+      <w:r>
+        <w:rPr>
+          <w:rFonts w:ascii="Roboto Mono" w:eastAsia="Times New Roman" w:hAnsi="Roboto Mono" w:cs="Times New Roman"/>
+          <w:color w:val="0D904F"/>
+          <w:kern w:val="0"/>
+          <w:sz w:val="18"/>
+          <w:szCs w:val="18"/>
+          <w:lang w:val="en-US" w:eastAsia="pt-PT"/>
+          <w14:ligatures w14:val="none"/>
+        </w:rPr>
+        <w:t>392615.ecommerce.order</w:t>
+      </w:r>
+      <w:proofErr w:type="gramEnd"/>
+      <w:r>
+        <w:rPr>
+          <w:rFonts w:ascii="Roboto Mono" w:eastAsia="Times New Roman" w:hAnsi="Roboto Mono" w:cs="Times New Roman"/>
+          <w:color w:val="0D904F"/>
+          <w:kern w:val="0"/>
+          <w:sz w:val="18"/>
+          <w:szCs w:val="18"/>
+          <w:lang w:val="en-US" w:eastAsia="pt-PT"/>
+          <w14:ligatures w14:val="none"/>
+        </w:rPr>
+        <w:t>_items`</w:t>
       </w:r>
       <w:r>
         <w:rPr>
@@ -4623,6 +5107,7 @@
         </w:rPr>
         <w:t xml:space="preserve"> </w:t>
       </w:r>
+      <w:proofErr w:type="spellStart"/>
       <w:r>
         <w:rPr>
           <w:rFonts w:ascii="Roboto Mono" w:eastAsia="Times New Roman" w:hAnsi="Roboto Mono" w:cs="Times New Roman"/>
@@ -4659,6 +5144,7 @@
         </w:rPr>
         <w:t>product_id</w:t>
       </w:r>
+      <w:proofErr w:type="spellEnd"/>
       <w:r>
         <w:rPr>
           <w:rFonts w:ascii="Roboto Mono" w:eastAsia="Times New Roman" w:hAnsi="Roboto Mono" w:cs="Times New Roman"/>
@@ -4780,7 +5266,33 @@
           <w:lang w:val="en-US" w:eastAsia="pt-PT"/>
           <w14:ligatures w14:val="none"/>
         </w:rPr>
-        <w:t>`thelookecommerce-392615.ecommerce.users`</w:t>
+        <w:t>`thelookecommerce-</w:t>
+      </w:r>
+      <w:proofErr w:type="gramStart"/>
+      <w:r>
+        <w:rPr>
+          <w:rFonts w:ascii="Roboto Mono" w:eastAsia="Times New Roman" w:hAnsi="Roboto Mono" w:cs="Times New Roman"/>
+          <w:color w:val="0D904F"/>
+          <w:kern w:val="0"/>
+          <w:sz w:val="18"/>
+          <w:szCs w:val="18"/>
+          <w:lang w:val="en-US" w:eastAsia="pt-PT"/>
+          <w14:ligatures w14:val="none"/>
+        </w:rPr>
+        <w:t>392615.ecommerce.users</w:t>
+      </w:r>
+      <w:proofErr w:type="gramEnd"/>
+      <w:r>
+        <w:rPr>
+          <w:rFonts w:ascii="Roboto Mono" w:eastAsia="Times New Roman" w:hAnsi="Roboto Mono" w:cs="Times New Roman"/>
+          <w:color w:val="0D904F"/>
+          <w:kern w:val="0"/>
+          <w:sz w:val="18"/>
+          <w:szCs w:val="18"/>
+          <w:lang w:val="en-US" w:eastAsia="pt-PT"/>
+          <w14:ligatures w14:val="none"/>
+        </w:rPr>
+        <w:t>`</w:t>
       </w:r>
       <w:r>
         <w:rPr>
@@ -4890,6 +5402,7 @@
         </w:rPr>
         <w:t xml:space="preserve"> = </w:t>
       </w:r>
+      <w:proofErr w:type="spellStart"/>
       <w:r>
         <w:rPr>
           <w:rFonts w:ascii="Roboto Mono" w:eastAsia="Times New Roman" w:hAnsi="Roboto Mono" w:cs="Times New Roman"/>
@@ -4926,6 +5439,7 @@
         </w:rPr>
         <w:t>user_id</w:t>
       </w:r>
+      <w:proofErr w:type="spellEnd"/>
     </w:p>
     <w:p>
       <w:pPr>
@@ -4989,6 +5503,8 @@
         </w:rPr>
         <w:t xml:space="preserve"> </w:t>
       </w:r>
+      <w:proofErr w:type="spellStart"/>
+      <w:proofErr w:type="gramStart"/>
       <w:r>
         <w:rPr>
           <w:rFonts w:ascii="Roboto Mono" w:eastAsia="Times New Roman" w:hAnsi="Roboto Mono" w:cs="Times New Roman"/>
@@ -5025,6 +5541,8 @@
         </w:rPr>
         <w:t>category</w:t>
       </w:r>
+      <w:proofErr w:type="spellEnd"/>
+      <w:proofErr w:type="gramEnd"/>
       <w:r>
         <w:rPr>
           <w:rFonts w:ascii="Roboto Mono" w:eastAsia="Times New Roman" w:hAnsi="Roboto Mono" w:cs="Times New Roman"/>
@@ -5037,6 +5555,7 @@
         </w:rPr>
         <w:t xml:space="preserve">, </w:t>
       </w:r>
+      <w:proofErr w:type="spellStart"/>
       <w:r>
         <w:rPr>
           <w:rFonts w:ascii="Roboto Mono" w:eastAsia="Times New Roman" w:hAnsi="Roboto Mono" w:cs="Times New Roman"/>
@@ -5073,6 +5592,7 @@
         </w:rPr>
         <w:t>gender</w:t>
       </w:r>
+      <w:proofErr w:type="spellEnd"/>
     </w:p>
     <w:p>
       <w:pPr>
@@ -5137,6 +5657,8 @@
         </w:rPr>
         <w:t xml:space="preserve"> </w:t>
       </w:r>
+      <w:proofErr w:type="spellStart"/>
+      <w:proofErr w:type="gramStart"/>
       <w:r>
         <w:rPr>
           <w:rFonts w:ascii="Roboto Mono" w:eastAsia="Times New Roman" w:hAnsi="Roboto Mono" w:cs="Times New Roman"/>
@@ -5173,6 +5695,8 @@
         </w:rPr>
         <w:t>category</w:t>
       </w:r>
+      <w:proofErr w:type="spellEnd"/>
+      <w:proofErr w:type="gramEnd"/>
     </w:p>
     <w:p>
       <w:pPr>
@@ -5263,6 +5787,7 @@
         </w:rPr>
         <w:t xml:space="preserve">, </w:t>
       </w:r>
+      <w:proofErr w:type="gramStart"/>
       <w:r>
         <w:rPr>
           <w:rFonts w:ascii="Roboto Mono" w:eastAsia="Times New Roman" w:hAnsi="Roboto Mono" w:cs="Times New Roman"/>
@@ -5285,7 +5810,20 @@
           <w:lang w:val="en-US" w:eastAsia="pt-PT"/>
           <w14:ligatures w14:val="none"/>
         </w:rPr>
-        <w:t>(*)</w:t>
+        <w:t>(</w:t>
+      </w:r>
+      <w:proofErr w:type="gramEnd"/>
+      <w:r>
+        <w:rPr>
+          <w:rFonts w:ascii="Roboto Mono" w:eastAsia="Times New Roman" w:hAnsi="Roboto Mono" w:cs="Times New Roman"/>
+          <w:color w:val="37474F"/>
+          <w:kern w:val="0"/>
+          <w:sz w:val="18"/>
+          <w:szCs w:val="18"/>
+          <w:lang w:val="en-US" w:eastAsia="pt-PT"/>
+          <w14:ligatures w14:val="none"/>
+        </w:rPr>
+        <w:t>*)</w:t>
       </w:r>
       <w:r>
         <w:rPr>
@@ -5323,6 +5861,7 @@
         </w:rPr>
         <w:t xml:space="preserve"> </w:t>
       </w:r>
+      <w:proofErr w:type="spellStart"/>
       <w:r>
         <w:rPr>
           <w:rFonts w:ascii="Roboto Mono" w:eastAsia="Times New Roman" w:hAnsi="Roboto Mono" w:cs="Times New Roman"/>
@@ -5335,6 +5874,7 @@
         </w:rPr>
         <w:t>contagem</w:t>
       </w:r>
+      <w:proofErr w:type="spellEnd"/>
       <w:r>
         <w:rPr>
           <w:rFonts w:ascii="Roboto Mono" w:eastAsia="Times New Roman" w:hAnsi="Roboto Mono" w:cs="Times New Roman"/>
@@ -5719,6 +6259,7 @@
         </w:rPr>
         <w:t xml:space="preserve"> </w:t>
       </w:r>
+      <w:proofErr w:type="spellStart"/>
       <w:r>
         <w:rPr>
           <w:rFonts w:ascii="Roboto Mono" w:eastAsia="Times New Roman" w:hAnsi="Roboto Mono" w:cs="Times New Roman"/>
@@ -5731,6 +6272,7 @@
         </w:rPr>
         <w:t>perc_women</w:t>
       </w:r>
+      <w:proofErr w:type="spellEnd"/>
       <w:r>
         <w:rPr>
           <w:rFonts w:ascii="Roboto Mono" w:eastAsia="Times New Roman" w:hAnsi="Roboto Mono" w:cs="Times New Roman"/>
@@ -5842,6 +6384,7 @@
         </w:rPr>
         <w:t xml:space="preserve"> </w:t>
       </w:r>
+      <w:proofErr w:type="spellStart"/>
       <w:r>
         <w:rPr>
           <w:rFonts w:ascii="Roboto Mono" w:eastAsia="Times New Roman" w:hAnsi="Roboto Mono" w:cs="Times New Roman"/>
@@ -5854,6 +6397,7 @@
         </w:rPr>
         <w:t>avg_age</w:t>
       </w:r>
+      <w:proofErr w:type="spellEnd"/>
       <w:r>
         <w:rPr>
           <w:rFonts w:ascii="Roboto Mono" w:eastAsia="Times New Roman" w:hAnsi="Roboto Mono" w:cs="Times New Roman"/>
@@ -5900,7 +6444,33 @@
           <w:lang w:val="en-US" w:eastAsia="pt-PT"/>
           <w14:ligatures w14:val="none"/>
         </w:rPr>
-        <w:t>`thelookecommerce-392615.ecommerce.users`</w:t>
+        <w:t>`thelookecommerce-</w:t>
+      </w:r>
+      <w:proofErr w:type="gramStart"/>
+      <w:r>
+        <w:rPr>
+          <w:rFonts w:ascii="Roboto Mono" w:eastAsia="Times New Roman" w:hAnsi="Roboto Mono" w:cs="Times New Roman"/>
+          <w:color w:val="0D904F"/>
+          <w:kern w:val="0"/>
+          <w:sz w:val="18"/>
+          <w:szCs w:val="18"/>
+          <w:lang w:val="en-US" w:eastAsia="pt-PT"/>
+          <w14:ligatures w14:val="none"/>
+        </w:rPr>
+        <w:t>392615.ecommerce.users</w:t>
+      </w:r>
+      <w:proofErr w:type="gramEnd"/>
+      <w:r>
+        <w:rPr>
+          <w:rFonts w:ascii="Roboto Mono" w:eastAsia="Times New Roman" w:hAnsi="Roboto Mono" w:cs="Times New Roman"/>
+          <w:color w:val="0D904F"/>
+          <w:kern w:val="0"/>
+          <w:sz w:val="18"/>
+          <w:szCs w:val="18"/>
+          <w:lang w:val="en-US" w:eastAsia="pt-PT"/>
+          <w14:ligatures w14:val="none"/>
+        </w:rPr>
+        <w:t>`</w:t>
       </w:r>
     </w:p>
     <w:p>
@@ -6040,6 +6610,7 @@
         </w:rPr>
         <w:t xml:space="preserve"> </w:t>
       </w:r>
+      <w:proofErr w:type="spellStart"/>
       <w:r>
         <w:rPr>
           <w:rFonts w:ascii="Roboto Mono" w:eastAsia="Times New Roman" w:hAnsi="Roboto Mono" w:cs="Times New Roman"/>
@@ -6052,6 +6623,7 @@
         </w:rPr>
         <w:t>contagem</w:t>
       </w:r>
+      <w:proofErr w:type="spellEnd"/>
       <w:r>
         <w:rPr>
           <w:rFonts w:ascii="Roboto Mono" w:eastAsia="Times New Roman" w:hAnsi="Roboto Mono" w:cs="Times New Roman"/>
@@ -6177,6 +6749,7 @@
         </w:rPr>
         <w:t xml:space="preserve">, </w:t>
       </w:r>
+      <w:proofErr w:type="gramStart"/>
       <w:r>
         <w:rPr>
           <w:rFonts w:ascii="Roboto Mono" w:eastAsia="Times New Roman" w:hAnsi="Roboto Mono" w:cs="Times New Roman"/>
@@ -6199,7 +6772,20 @@
           <w:lang w:val="en-US" w:eastAsia="pt-PT"/>
           <w14:ligatures w14:val="none"/>
         </w:rPr>
-        <w:t>(*)</w:t>
+        <w:t>(</w:t>
+      </w:r>
+      <w:proofErr w:type="gramEnd"/>
+      <w:r>
+        <w:rPr>
+          <w:rFonts w:ascii="Roboto Mono" w:eastAsia="Times New Roman" w:hAnsi="Roboto Mono" w:cs="Times New Roman"/>
+          <w:color w:val="37474F"/>
+          <w:kern w:val="0"/>
+          <w:sz w:val="18"/>
+          <w:szCs w:val="18"/>
+          <w:lang w:val="en-US" w:eastAsia="pt-PT"/>
+          <w14:ligatures w14:val="none"/>
+        </w:rPr>
+        <w:t>*)</w:t>
       </w:r>
       <w:r>
         <w:rPr>
@@ -6237,6 +6823,7 @@
         </w:rPr>
         <w:t xml:space="preserve"> </w:t>
       </w:r>
+      <w:proofErr w:type="spellStart"/>
       <w:r>
         <w:rPr>
           <w:rFonts w:ascii="Roboto Mono" w:eastAsia="Times New Roman" w:hAnsi="Roboto Mono" w:cs="Times New Roman"/>
@@ -6249,6 +6836,7 @@
         </w:rPr>
         <w:t>number_of_clients</w:t>
       </w:r>
+      <w:proofErr w:type="spellEnd"/>
       <w:r>
         <w:rPr>
           <w:rFonts w:ascii="Roboto Mono" w:eastAsia="Times New Roman" w:hAnsi="Roboto Mono" w:cs="Times New Roman"/>
@@ -6633,6 +7221,7 @@
         </w:rPr>
         <w:t xml:space="preserve"> </w:t>
       </w:r>
+      <w:proofErr w:type="spellStart"/>
       <w:r>
         <w:rPr>
           <w:rFonts w:ascii="Roboto Mono" w:eastAsia="Times New Roman" w:hAnsi="Roboto Mono" w:cs="Times New Roman"/>
@@ -6645,6 +7234,7 @@
         </w:rPr>
         <w:t>perc_women</w:t>
       </w:r>
+      <w:proofErr w:type="spellEnd"/>
       <w:r>
         <w:rPr>
           <w:rFonts w:ascii="Roboto Mono" w:eastAsia="Times New Roman" w:hAnsi="Roboto Mono" w:cs="Times New Roman"/>
@@ -6816,6 +7406,7 @@
         </w:rPr>
         <w:t xml:space="preserve"> </w:t>
       </w:r>
+      <w:proofErr w:type="spellStart"/>
       <w:r>
         <w:rPr>
           <w:rFonts w:ascii="Roboto Mono" w:eastAsia="Times New Roman" w:hAnsi="Roboto Mono" w:cs="Times New Roman"/>
@@ -6828,6 +7419,7 @@
         </w:rPr>
         <w:t>avg_age</w:t>
       </w:r>
+      <w:proofErr w:type="spellEnd"/>
       <w:r>
         <w:rPr>
           <w:rFonts w:ascii="Roboto Mono" w:eastAsia="Times New Roman" w:hAnsi="Roboto Mono" w:cs="Times New Roman"/>
@@ -6874,7 +7466,33 @@
           <w:lang w:val="en-US" w:eastAsia="pt-PT"/>
           <w14:ligatures w14:val="none"/>
         </w:rPr>
-        <w:t>`thelookecommerce-392615.ecommerce.users`</w:t>
+        <w:t>`thelookecommerce-</w:t>
+      </w:r>
+      <w:proofErr w:type="gramStart"/>
+      <w:r>
+        <w:rPr>
+          <w:rFonts w:ascii="Roboto Mono" w:eastAsia="Times New Roman" w:hAnsi="Roboto Mono" w:cs="Times New Roman"/>
+          <w:color w:val="0D904F"/>
+          <w:kern w:val="0"/>
+          <w:sz w:val="18"/>
+          <w:szCs w:val="18"/>
+          <w:lang w:val="en-US" w:eastAsia="pt-PT"/>
+          <w14:ligatures w14:val="none"/>
+        </w:rPr>
+        <w:t>392615.ecommerce.users</w:t>
+      </w:r>
+      <w:proofErr w:type="gramEnd"/>
+      <w:r>
+        <w:rPr>
+          <w:rFonts w:ascii="Roboto Mono" w:eastAsia="Times New Roman" w:hAnsi="Roboto Mono" w:cs="Times New Roman"/>
+          <w:color w:val="0D904F"/>
+          <w:kern w:val="0"/>
+          <w:sz w:val="18"/>
+          <w:szCs w:val="18"/>
+          <w:lang w:val="en-US" w:eastAsia="pt-PT"/>
+          <w14:ligatures w14:val="none"/>
+        </w:rPr>
+        <w:t>`</w:t>
       </w:r>
     </w:p>
     <w:p>
@@ -7014,6 +7632,8 @@
         </w:rPr>
         <w:t xml:space="preserve"> </w:t>
       </w:r>
+      <w:proofErr w:type="spellStart"/>
+      <w:proofErr w:type="gramStart"/>
       <w:r>
         <w:rPr>
           <w:rFonts w:ascii="Roboto Mono" w:eastAsia="Times New Roman" w:hAnsi="Roboto Mono" w:cs="Times New Roman"/>
@@ -7050,6 +7670,8 @@
         </w:rPr>
         <w:t>state</w:t>
       </w:r>
+      <w:proofErr w:type="spellEnd"/>
+      <w:proofErr w:type="gramEnd"/>
     </w:p>
     <w:p>
       <w:pPr>
@@ -7113,6 +7735,7 @@
         </w:rPr>
         <w:t xml:space="preserve"> </w:t>
       </w:r>
+      <w:proofErr w:type="spellStart"/>
       <w:r>
         <w:rPr>
           <w:rFonts w:ascii="Roboto Mono" w:eastAsia="Times New Roman" w:hAnsi="Roboto Mono" w:cs="Times New Roman"/>
@@ -7125,6 +7748,7 @@
         </w:rPr>
         <w:t>number_of_clients</w:t>
       </w:r>
+      <w:proofErr w:type="spellEnd"/>
       <w:r>
         <w:rPr>
           <w:rFonts w:ascii="Roboto Mono" w:eastAsia="Times New Roman" w:hAnsi="Roboto Mono" w:cs="Times New Roman"/>
@@ -7202,6 +7826,7 @@
         </w:rPr>
         <w:t xml:space="preserve"> </w:t>
       </w:r>
+      <w:proofErr w:type="spellStart"/>
       <w:r>
         <w:rPr>
           <w:rFonts w:ascii="Roboto Mono" w:eastAsia="Times New Roman" w:hAnsi="Roboto Mono" w:cs="Times New Roman"/>
@@ -7214,6 +7839,7 @@
         </w:rPr>
         <w:t>first_name</w:t>
       </w:r>
+      <w:proofErr w:type="spellEnd"/>
       <w:r>
         <w:rPr>
           <w:rFonts w:ascii="Roboto Mono" w:eastAsia="Times New Roman" w:hAnsi="Roboto Mono" w:cs="Times New Roman"/>
@@ -7226,6 +7852,7 @@
         </w:rPr>
         <w:t xml:space="preserve">, </w:t>
       </w:r>
+      <w:proofErr w:type="spellStart"/>
       <w:r>
         <w:rPr>
           <w:rFonts w:ascii="Roboto Mono" w:eastAsia="Times New Roman" w:hAnsi="Roboto Mono" w:cs="Times New Roman"/>
@@ -7238,6 +7865,7 @@
         </w:rPr>
         <w:t>last_name</w:t>
       </w:r>
+      <w:proofErr w:type="spellEnd"/>
       <w:r>
         <w:rPr>
           <w:rFonts w:ascii="Roboto Mono" w:eastAsia="Times New Roman" w:hAnsi="Roboto Mono" w:cs="Times New Roman"/>
@@ -7274,6 +7902,7 @@
         </w:rPr>
         <w:t xml:space="preserve">, </w:t>
       </w:r>
+      <w:proofErr w:type="spellStart"/>
       <w:r>
         <w:rPr>
           <w:rFonts w:ascii="Roboto Mono" w:eastAsia="Times New Roman" w:hAnsi="Roboto Mono" w:cs="Times New Roman"/>
@@ -7286,6 +7915,7 @@
         </w:rPr>
         <w:t>date_diff</w:t>
       </w:r>
+      <w:proofErr w:type="spellEnd"/>
       <w:r>
         <w:rPr>
           <w:rFonts w:ascii="Roboto Mono" w:eastAsia="Times New Roman" w:hAnsi="Roboto Mono" w:cs="Times New Roman"/>
@@ -7298,18 +7928,33 @@
         </w:rPr>
         <w:t>(</w:t>
       </w:r>
-      <w:r>
-        <w:rPr>
-          <w:rFonts w:ascii="Roboto Mono" w:eastAsia="Times New Roman" w:hAnsi="Roboto Mono" w:cs="Times New Roman"/>
-          <w:color w:val="3367D6"/>
-          <w:kern w:val="0"/>
-          <w:sz w:val="18"/>
-          <w:szCs w:val="18"/>
-          <w:lang w:val="en-US" w:eastAsia="pt-PT"/>
-          <w14:ligatures w14:val="none"/>
-        </w:rPr>
-        <w:t>current_date</w:t>
-      </w:r>
+      <w:proofErr w:type="spellStart"/>
+      <w:r>
+        <w:rPr>
+          <w:rFonts w:ascii="Roboto Mono" w:eastAsia="Times New Roman" w:hAnsi="Roboto Mono" w:cs="Times New Roman"/>
+          <w:color w:val="3367D6"/>
+          <w:kern w:val="0"/>
+          <w:sz w:val="18"/>
+          <w:szCs w:val="18"/>
+          <w:lang w:val="en-US" w:eastAsia="pt-PT"/>
+          <w14:ligatures w14:val="none"/>
+        </w:rPr>
+        <w:t>current_</w:t>
+      </w:r>
+      <w:proofErr w:type="gramStart"/>
+      <w:r>
+        <w:rPr>
+          <w:rFonts w:ascii="Roboto Mono" w:eastAsia="Times New Roman" w:hAnsi="Roboto Mono" w:cs="Times New Roman"/>
+          <w:color w:val="3367D6"/>
+          <w:kern w:val="0"/>
+          <w:sz w:val="18"/>
+          <w:szCs w:val="18"/>
+          <w:lang w:val="en-US" w:eastAsia="pt-PT"/>
+          <w14:ligatures w14:val="none"/>
+        </w:rPr>
+        <w:t>date</w:t>
+      </w:r>
+      <w:proofErr w:type="spellEnd"/>
       <w:r>
         <w:rPr>
           <w:rFonts w:ascii="Roboto Mono" w:eastAsia="Times New Roman" w:hAnsi="Roboto Mono" w:cs="Times New Roman"/>
@@ -7320,7 +7965,20 @@
           <w:lang w:val="en-US" w:eastAsia="pt-PT"/>
           <w14:ligatures w14:val="none"/>
         </w:rPr>
-        <w:t>()</w:t>
+        <w:t>(</w:t>
+      </w:r>
+      <w:proofErr w:type="gramEnd"/>
+      <w:r>
+        <w:rPr>
+          <w:rFonts w:ascii="Roboto Mono" w:eastAsia="Times New Roman" w:hAnsi="Roboto Mono" w:cs="Times New Roman"/>
+          <w:color w:val="37474F"/>
+          <w:kern w:val="0"/>
+          <w:sz w:val="18"/>
+          <w:szCs w:val="18"/>
+          <w:lang w:val="en-US" w:eastAsia="pt-PT"/>
+          <w14:ligatures w14:val="none"/>
+        </w:rPr>
+        <w:t>)</w:t>
       </w:r>
       <w:r>
         <w:rPr>
@@ -7358,6 +8016,7 @@
         </w:rPr>
         <w:t>(</w:t>
       </w:r>
+      <w:proofErr w:type="spellStart"/>
       <w:r>
         <w:rPr>
           <w:rFonts w:ascii="Roboto Mono" w:eastAsia="Times New Roman" w:hAnsi="Roboto Mono" w:cs="Times New Roman"/>
@@ -7370,6 +8029,7 @@
         </w:rPr>
         <w:t>created_at</w:t>
       </w:r>
+      <w:proofErr w:type="spellEnd"/>
       <w:r>
         <w:rPr>
           <w:rFonts w:ascii="Roboto Mono" w:eastAsia="Times New Roman" w:hAnsi="Roboto Mono" w:cs="Times New Roman"/>
@@ -7502,6 +8162,7 @@
         </w:rPr>
         <w:t xml:space="preserve"> </w:t>
       </w:r>
+      <w:proofErr w:type="spellStart"/>
       <w:r>
         <w:rPr>
           <w:rFonts w:ascii="Roboto Mono" w:eastAsia="Times New Roman" w:hAnsi="Roboto Mono" w:cs="Times New Roman"/>
@@ -7514,6 +8175,7 @@
         </w:rPr>
         <w:t>days_as_client</w:t>
       </w:r>
+      <w:proofErr w:type="spellEnd"/>
       <w:r>
         <w:rPr>
           <w:rFonts w:ascii="Roboto Mono" w:eastAsia="Times New Roman" w:hAnsi="Roboto Mono" w:cs="Times New Roman"/>
@@ -7526,6 +8188,7 @@
         </w:rPr>
         <w:t xml:space="preserve">, </w:t>
       </w:r>
+      <w:proofErr w:type="spellStart"/>
       <w:r>
         <w:rPr>
           <w:rFonts w:ascii="Roboto Mono" w:eastAsia="Times New Roman" w:hAnsi="Roboto Mono" w:cs="Times New Roman"/>
@@ -7538,6 +8201,7 @@
         </w:rPr>
         <w:t>created_at</w:t>
       </w:r>
+      <w:proofErr w:type="spellEnd"/>
       <w:r>
         <w:rPr>
           <w:rFonts w:ascii="Roboto Mono" w:eastAsia="Times New Roman" w:hAnsi="Roboto Mono" w:cs="Times New Roman"/>
@@ -7625,6 +8289,7 @@
         </w:rPr>
         <w:t xml:space="preserve"> </w:t>
       </w:r>
+      <w:proofErr w:type="spellStart"/>
       <w:r>
         <w:rPr>
           <w:rFonts w:ascii="Roboto Mono" w:eastAsia="Times New Roman" w:hAnsi="Roboto Mono" w:cs="Times New Roman"/>
@@ -7637,6 +8302,7 @@
         </w:rPr>
         <w:t>date_diff</w:t>
       </w:r>
+      <w:proofErr w:type="spellEnd"/>
       <w:r>
         <w:rPr>
           <w:rFonts w:ascii="Roboto Mono" w:eastAsia="Times New Roman" w:hAnsi="Roboto Mono" w:cs="Times New Roman"/>
@@ -7649,18 +8315,33 @@
         </w:rPr>
         <w:t>(</w:t>
       </w:r>
-      <w:r>
-        <w:rPr>
-          <w:rFonts w:ascii="Roboto Mono" w:eastAsia="Times New Roman" w:hAnsi="Roboto Mono" w:cs="Times New Roman"/>
-          <w:color w:val="3367D6"/>
-          <w:kern w:val="0"/>
-          <w:sz w:val="18"/>
-          <w:szCs w:val="18"/>
-          <w:lang w:val="en-US" w:eastAsia="pt-PT"/>
-          <w14:ligatures w14:val="none"/>
-        </w:rPr>
-        <w:t>current_date</w:t>
-      </w:r>
+      <w:proofErr w:type="spellStart"/>
+      <w:r>
+        <w:rPr>
+          <w:rFonts w:ascii="Roboto Mono" w:eastAsia="Times New Roman" w:hAnsi="Roboto Mono" w:cs="Times New Roman"/>
+          <w:color w:val="3367D6"/>
+          <w:kern w:val="0"/>
+          <w:sz w:val="18"/>
+          <w:szCs w:val="18"/>
+          <w:lang w:val="en-US" w:eastAsia="pt-PT"/>
+          <w14:ligatures w14:val="none"/>
+        </w:rPr>
+        <w:t>current_</w:t>
+      </w:r>
+      <w:proofErr w:type="gramStart"/>
+      <w:r>
+        <w:rPr>
+          <w:rFonts w:ascii="Roboto Mono" w:eastAsia="Times New Roman" w:hAnsi="Roboto Mono" w:cs="Times New Roman"/>
+          <w:color w:val="3367D6"/>
+          <w:kern w:val="0"/>
+          <w:sz w:val="18"/>
+          <w:szCs w:val="18"/>
+          <w:lang w:val="en-US" w:eastAsia="pt-PT"/>
+          <w14:ligatures w14:val="none"/>
+        </w:rPr>
+        <w:t>date</w:t>
+      </w:r>
+      <w:proofErr w:type="spellEnd"/>
       <w:r>
         <w:rPr>
           <w:rFonts w:ascii="Roboto Mono" w:eastAsia="Times New Roman" w:hAnsi="Roboto Mono" w:cs="Times New Roman"/>
@@ -7671,7 +8352,20 @@
           <w:lang w:val="en-US" w:eastAsia="pt-PT"/>
           <w14:ligatures w14:val="none"/>
         </w:rPr>
-        <w:t>()</w:t>
+        <w:t>(</w:t>
+      </w:r>
+      <w:proofErr w:type="gramEnd"/>
+      <w:r>
+        <w:rPr>
+          <w:rFonts w:ascii="Roboto Mono" w:eastAsia="Times New Roman" w:hAnsi="Roboto Mono" w:cs="Times New Roman"/>
+          <w:color w:val="37474F"/>
+          <w:kern w:val="0"/>
+          <w:sz w:val="18"/>
+          <w:szCs w:val="18"/>
+          <w:lang w:val="en-US" w:eastAsia="pt-PT"/>
+          <w14:ligatures w14:val="none"/>
+        </w:rPr>
+        <w:t>)</w:t>
       </w:r>
       <w:r>
         <w:rPr>
@@ -7709,6 +8403,7 @@
         </w:rPr>
         <w:t>(</w:t>
       </w:r>
+      <w:proofErr w:type="spellStart"/>
       <w:r>
         <w:rPr>
           <w:rFonts w:ascii="Roboto Mono" w:eastAsia="Times New Roman" w:hAnsi="Roboto Mono" w:cs="Times New Roman"/>
@@ -7721,6 +8416,7 @@
         </w:rPr>
         <w:t>created_at</w:t>
       </w:r>
+      <w:proofErr w:type="spellEnd"/>
       <w:r>
         <w:rPr>
           <w:rFonts w:ascii="Roboto Mono" w:eastAsia="Times New Roman" w:hAnsi="Roboto Mono" w:cs="Times New Roman"/>
@@ -7892,6 +8588,7 @@
         </w:rPr>
         <w:t xml:space="preserve"> </w:t>
       </w:r>
+      <w:proofErr w:type="spellStart"/>
       <w:r>
         <w:rPr>
           <w:rFonts w:ascii="Roboto Mono" w:eastAsia="Times New Roman" w:hAnsi="Roboto Mono" w:cs="Times New Roman"/>
@@ -7904,6 +8601,7 @@
         </w:rPr>
         <w:t>days_as_client</w:t>
       </w:r>
+      <w:proofErr w:type="spellEnd"/>
       <w:r>
         <w:rPr>
           <w:rFonts w:ascii="Roboto Mono" w:eastAsia="Times New Roman" w:hAnsi="Roboto Mono" w:cs="Times New Roman"/>
@@ -8037,6 +8735,7 @@
         </w:rPr>
         <w:t xml:space="preserve">, </w:t>
       </w:r>
+      <w:proofErr w:type="spellStart"/>
       <w:r>
         <w:rPr>
           <w:rFonts w:ascii="Roboto Mono" w:eastAsia="Times New Roman" w:hAnsi="Roboto Mono" w:cs="Times New Roman"/>
@@ -8049,6 +8748,7 @@
         </w:rPr>
         <w:t>concat</w:t>
       </w:r>
+      <w:proofErr w:type="spellEnd"/>
       <w:r>
         <w:rPr>
           <w:rFonts w:ascii="Roboto Mono" w:eastAsia="Times New Roman" w:hAnsi="Roboto Mono" w:cs="Times New Roman"/>
@@ -8061,6 +8761,7 @@
         </w:rPr>
         <w:t>(</w:t>
       </w:r>
+      <w:proofErr w:type="spellStart"/>
       <w:r>
         <w:rPr>
           <w:rFonts w:ascii="Roboto Mono" w:eastAsia="Times New Roman" w:hAnsi="Roboto Mono" w:cs="Times New Roman"/>
@@ -8097,6 +8798,7 @@
         </w:rPr>
         <w:t>first_name</w:t>
       </w:r>
+      <w:proofErr w:type="spellEnd"/>
       <w:r>
         <w:rPr>
           <w:rFonts w:ascii="Roboto Mono" w:eastAsia="Times New Roman" w:hAnsi="Roboto Mono" w:cs="Times New Roman"/>
@@ -8133,6 +8835,7 @@
         </w:rPr>
         <w:t>,</w:t>
       </w:r>
+      <w:proofErr w:type="spellStart"/>
       <w:r>
         <w:rPr>
           <w:rFonts w:ascii="Roboto Mono" w:eastAsia="Times New Roman" w:hAnsi="Roboto Mono" w:cs="Times New Roman"/>
@@ -8169,6 +8872,7 @@
         </w:rPr>
         <w:t>last_name</w:t>
       </w:r>
+      <w:proofErr w:type="spellEnd"/>
       <w:r>
         <w:rPr>
           <w:rFonts w:ascii="Roboto Mono" w:eastAsia="Times New Roman" w:hAnsi="Roboto Mono" w:cs="Times New Roman"/>
@@ -8241,6 +8945,7 @@
         </w:rPr>
         <w:t xml:space="preserve">, </w:t>
       </w:r>
+      <w:proofErr w:type="spellStart"/>
       <w:r>
         <w:rPr>
           <w:rFonts w:ascii="Roboto Mono" w:eastAsia="Times New Roman" w:hAnsi="Roboto Mono" w:cs="Times New Roman"/>
@@ -8277,6 +8982,7 @@
         </w:rPr>
         <w:t>gender</w:t>
       </w:r>
+      <w:proofErr w:type="spellEnd"/>
       <w:r>
         <w:rPr>
           <w:rFonts w:ascii="Roboto Mono" w:eastAsia="Times New Roman" w:hAnsi="Roboto Mono" w:cs="Times New Roman"/>
@@ -8397,6 +9103,7 @@
         </w:rPr>
         <w:t xml:space="preserve"> </w:t>
       </w:r>
+      <w:proofErr w:type="spellStart"/>
       <w:r>
         <w:rPr>
           <w:rFonts w:ascii="Roboto Mono" w:eastAsia="Times New Roman" w:hAnsi="Roboto Mono" w:cs="Times New Roman"/>
@@ -8409,6 +9116,7 @@
         </w:rPr>
         <w:t>number_of_orders</w:t>
       </w:r>
+      <w:proofErr w:type="spellEnd"/>
       <w:r>
         <w:rPr>
           <w:rFonts w:ascii="Roboto Mono" w:eastAsia="Times New Roman" w:hAnsi="Roboto Mono" w:cs="Times New Roman"/>
@@ -8445,6 +9153,7 @@
         </w:rPr>
         <w:t>(</w:t>
       </w:r>
+      <w:proofErr w:type="spellStart"/>
       <w:r>
         <w:rPr>
           <w:rFonts w:ascii="Roboto Mono" w:eastAsia="Times New Roman" w:hAnsi="Roboto Mono" w:cs="Times New Roman"/>
@@ -8481,6 +9190,7 @@
         </w:rPr>
         <w:t>num_of_item</w:t>
       </w:r>
+      <w:proofErr w:type="spellEnd"/>
       <w:r>
         <w:rPr>
           <w:rFonts w:ascii="Roboto Mono" w:eastAsia="Times New Roman" w:hAnsi="Roboto Mono" w:cs="Times New Roman"/>
@@ -8529,6 +9239,7 @@
         </w:rPr>
         <w:t xml:space="preserve"> </w:t>
       </w:r>
+      <w:proofErr w:type="spellStart"/>
       <w:r>
         <w:rPr>
           <w:rFonts w:ascii="Roboto Mono" w:eastAsia="Times New Roman" w:hAnsi="Roboto Mono" w:cs="Times New Roman"/>
@@ -8541,6 +9252,7 @@
         </w:rPr>
         <w:t>number_of_items</w:t>
       </w:r>
+      <w:proofErr w:type="spellEnd"/>
       <w:r>
         <w:rPr>
           <w:rFonts w:ascii="Roboto Mono" w:eastAsia="Times New Roman" w:hAnsi="Roboto Mono" w:cs="Times New Roman"/>
@@ -8553,6 +9265,7 @@
         </w:rPr>
         <w:t xml:space="preserve">, </w:t>
       </w:r>
+      <w:proofErr w:type="spellStart"/>
       <w:r>
         <w:rPr>
           <w:rFonts w:ascii="Roboto Mono" w:eastAsia="Times New Roman" w:hAnsi="Roboto Mono" w:cs="Times New Roman"/>
@@ -8565,6 +9278,7 @@
         </w:rPr>
         <w:t>date_diff</w:t>
       </w:r>
+      <w:proofErr w:type="spellEnd"/>
       <w:r>
         <w:rPr>
           <w:rFonts w:ascii="Roboto Mono" w:eastAsia="Times New Roman" w:hAnsi="Roboto Mono" w:cs="Times New Roman"/>
@@ -8577,6 +9291,7 @@
         </w:rPr>
         <w:t>(</w:t>
       </w:r>
+      <w:proofErr w:type="spellStart"/>
       <w:r>
         <w:rPr>
           <w:rFonts w:ascii="Roboto Mono" w:eastAsia="Times New Roman" w:hAnsi="Roboto Mono" w:cs="Times New Roman"/>
@@ -8589,6 +9304,7 @@
         </w:rPr>
         <w:t>current_date</w:t>
       </w:r>
+      <w:proofErr w:type="spellEnd"/>
       <w:r>
         <w:rPr>
           <w:rFonts w:ascii="Roboto Mono" w:eastAsia="Times New Roman" w:hAnsi="Roboto Mono" w:cs="Times New Roman"/>
@@ -8637,6 +9353,7 @@
         </w:rPr>
         <w:t>(</w:t>
       </w:r>
+      <w:proofErr w:type="spellStart"/>
       <w:r>
         <w:rPr>
           <w:rFonts w:ascii="Roboto Mono" w:eastAsia="Times New Roman" w:hAnsi="Roboto Mono" w:cs="Times New Roman"/>
@@ -8673,6 +9390,7 @@
         </w:rPr>
         <w:t>created_at</w:t>
       </w:r>
+      <w:proofErr w:type="spellEnd"/>
       <w:r>
         <w:rPr>
           <w:rFonts w:ascii="Roboto Mono" w:eastAsia="Times New Roman" w:hAnsi="Roboto Mono" w:cs="Times New Roman"/>
@@ -8805,6 +9523,7 @@
         </w:rPr>
         <w:t xml:space="preserve"> </w:t>
       </w:r>
+      <w:proofErr w:type="spellStart"/>
       <w:r>
         <w:rPr>
           <w:rFonts w:ascii="Roboto Mono" w:eastAsia="Times New Roman" w:hAnsi="Roboto Mono" w:cs="Times New Roman"/>
@@ -8817,6 +9536,7 @@
         </w:rPr>
         <w:t>now_much_time</w:t>
       </w:r>
+      <w:proofErr w:type="spellEnd"/>
       <w:r>
         <w:rPr>
           <w:rFonts w:ascii="Roboto Mono" w:eastAsia="Times New Roman" w:hAnsi="Roboto Mono" w:cs="Times New Roman"/>
@@ -8853,6 +9573,7 @@
         </w:rPr>
         <w:t>(</w:t>
       </w:r>
+      <w:proofErr w:type="spellStart"/>
       <w:r>
         <w:rPr>
           <w:rFonts w:ascii="Roboto Mono" w:eastAsia="Times New Roman" w:hAnsi="Roboto Mono" w:cs="Times New Roman"/>
@@ -8865,6 +9586,7 @@
         </w:rPr>
         <w:t>date_diff</w:t>
       </w:r>
+      <w:proofErr w:type="spellEnd"/>
       <w:r>
         <w:rPr>
           <w:rFonts w:ascii="Roboto Mono" w:eastAsia="Times New Roman" w:hAnsi="Roboto Mono" w:cs="Times New Roman"/>
@@ -8877,6 +9599,7 @@
         </w:rPr>
         <w:t>(</w:t>
       </w:r>
+      <w:proofErr w:type="spellStart"/>
       <w:r>
         <w:rPr>
           <w:rFonts w:ascii="Roboto Mono" w:eastAsia="Times New Roman" w:hAnsi="Roboto Mono" w:cs="Times New Roman"/>
@@ -8889,6 +9612,7 @@
         </w:rPr>
         <w:t>current_date</w:t>
       </w:r>
+      <w:proofErr w:type="spellEnd"/>
       <w:r>
         <w:rPr>
           <w:rFonts w:ascii="Roboto Mono" w:eastAsia="Times New Roman" w:hAnsi="Roboto Mono" w:cs="Times New Roman"/>
@@ -8937,6 +9661,7 @@
         </w:rPr>
         <w:t>(</w:t>
       </w:r>
+      <w:proofErr w:type="spellStart"/>
       <w:r>
         <w:rPr>
           <w:rFonts w:ascii="Roboto Mono" w:eastAsia="Times New Roman" w:hAnsi="Roboto Mono" w:cs="Times New Roman"/>
@@ -8973,6 +9698,7 @@
         </w:rPr>
         <w:t>created_at</w:t>
       </w:r>
+      <w:proofErr w:type="spellEnd"/>
       <w:r>
         <w:rPr>
           <w:rFonts w:ascii="Roboto Mono" w:eastAsia="Times New Roman" w:hAnsi="Roboto Mono" w:cs="Times New Roman"/>
@@ -9093,6 +9819,7 @@
         </w:rPr>
         <w:t>(</w:t>
       </w:r>
+      <w:proofErr w:type="spellStart"/>
       <w:r>
         <w:rPr>
           <w:rFonts w:ascii="Roboto Mono" w:eastAsia="Times New Roman" w:hAnsi="Roboto Mono" w:cs="Times New Roman"/>
@@ -9129,6 +9856,7 @@
         </w:rPr>
         <w:t>num_of_item</w:t>
       </w:r>
+      <w:proofErr w:type="spellEnd"/>
       <w:r>
         <w:rPr>
           <w:rFonts w:ascii="Roboto Mono" w:eastAsia="Times New Roman" w:hAnsi="Roboto Mono" w:cs="Times New Roman"/>
@@ -9213,6 +9941,7 @@
         </w:rPr>
         <w:t xml:space="preserve"> </w:t>
       </w:r>
+      <w:proofErr w:type="spellStart"/>
       <w:r>
         <w:rPr>
           <w:rFonts w:ascii="Roboto Mono" w:eastAsia="Times New Roman" w:hAnsi="Roboto Mono" w:cs="Times New Roman"/>
@@ -9225,6 +9954,7 @@
         </w:rPr>
         <w:t>days_per_item</w:t>
       </w:r>
+      <w:proofErr w:type="spellEnd"/>
       <w:r>
         <w:rPr>
           <w:rFonts w:ascii="Roboto Mono" w:eastAsia="Times New Roman" w:hAnsi="Roboto Mono" w:cs="Times New Roman"/>
@@ -9370,7 +10100,33 @@
           <w:lang w:val="en-US" w:eastAsia="pt-PT"/>
           <w14:ligatures w14:val="none"/>
         </w:rPr>
-        <w:t>`thelookecommerce-392615.ecommerce.orders`</w:t>
+        <w:t>`thelookecommerce-</w:t>
+      </w:r>
+      <w:proofErr w:type="gramStart"/>
+      <w:r>
+        <w:rPr>
+          <w:rFonts w:ascii="Roboto Mono" w:eastAsia="Times New Roman" w:hAnsi="Roboto Mono" w:cs="Times New Roman"/>
+          <w:color w:val="0D904F"/>
+          <w:kern w:val="0"/>
+          <w:sz w:val="18"/>
+          <w:szCs w:val="18"/>
+          <w:lang w:val="en-US" w:eastAsia="pt-PT"/>
+          <w14:ligatures w14:val="none"/>
+        </w:rPr>
+        <w:t>392615.ecommerce.orders</w:t>
+      </w:r>
+      <w:proofErr w:type="gramEnd"/>
+      <w:r>
+        <w:rPr>
+          <w:rFonts w:ascii="Roboto Mono" w:eastAsia="Times New Roman" w:hAnsi="Roboto Mono" w:cs="Times New Roman"/>
+          <w:color w:val="0D904F"/>
+          <w:kern w:val="0"/>
+          <w:sz w:val="18"/>
+          <w:szCs w:val="18"/>
+          <w:lang w:val="en-US" w:eastAsia="pt-PT"/>
+          <w14:ligatures w14:val="none"/>
+        </w:rPr>
+        <w:t>`</w:t>
       </w:r>
       <w:r>
         <w:rPr>
@@ -9480,6 +10236,7 @@
         </w:rPr>
         <w:t xml:space="preserve"> = </w:t>
       </w:r>
+      <w:proofErr w:type="spellStart"/>
       <w:r>
         <w:rPr>
           <w:rFonts w:ascii="Roboto Mono" w:eastAsia="Times New Roman" w:hAnsi="Roboto Mono" w:cs="Times New Roman"/>
@@ -9516,6 +10273,7 @@
         </w:rPr>
         <w:t>user_id</w:t>
       </w:r>
+      <w:proofErr w:type="spellEnd"/>
     </w:p>
     <w:p>
       <w:pPr>
@@ -9651,6 +10409,8 @@
         </w:rPr>
         <w:t xml:space="preserve">, </w:t>
       </w:r>
+      <w:proofErr w:type="spellStart"/>
+      <w:proofErr w:type="gramStart"/>
       <w:r>
         <w:rPr>
           <w:rFonts w:ascii="Roboto Mono" w:eastAsia="Times New Roman" w:hAnsi="Roboto Mono" w:cs="Times New Roman"/>
@@ -9687,6 +10447,8 @@
         </w:rPr>
         <w:t>gender</w:t>
       </w:r>
+      <w:proofErr w:type="spellEnd"/>
+      <w:proofErr w:type="gramEnd"/>
       <w:r>
         <w:rPr>
           <w:rFonts w:ascii="Roboto Mono" w:eastAsia="Times New Roman" w:hAnsi="Roboto Mono" w:cs="Times New Roman"/>
@@ -9699,6 +10461,7 @@
         </w:rPr>
         <w:t xml:space="preserve">, </w:t>
       </w:r>
+      <w:proofErr w:type="spellStart"/>
       <w:r>
         <w:rPr>
           <w:rFonts w:ascii="Roboto Mono" w:eastAsia="Times New Roman" w:hAnsi="Roboto Mono" w:cs="Times New Roman"/>
@@ -9735,6 +10498,7 @@
         </w:rPr>
         <w:t>created_at</w:t>
       </w:r>
+      <w:proofErr w:type="spellEnd"/>
     </w:p>
     <w:p>
       <w:pPr>
@@ -9798,6 +10562,7 @@
         </w:rPr>
         <w:t xml:space="preserve"> </w:t>
       </w:r>
+      <w:proofErr w:type="spellStart"/>
       <w:r>
         <w:rPr>
           <w:rFonts w:ascii="Roboto Mono" w:eastAsia="Times New Roman" w:hAnsi="Roboto Mono" w:cs="Times New Roman"/>
@@ -9810,6 +10575,7 @@
         </w:rPr>
         <w:t>number_of_items</w:t>
       </w:r>
+      <w:proofErr w:type="spellEnd"/>
       <w:r>
         <w:rPr>
           <w:rFonts w:ascii="Roboto Mono" w:eastAsia="Times New Roman" w:hAnsi="Roboto Mono" w:cs="Times New Roman"/>
@@ -9928,6 +10694,7 @@
         </w:rPr>
         <w:t xml:space="preserve">, </w:t>
       </w:r>
+      <w:proofErr w:type="spellStart"/>
       <w:r>
         <w:rPr>
           <w:rFonts w:ascii="Roboto Mono" w:eastAsia="Times New Roman" w:hAnsi="Roboto Mono" w:cs="Times New Roman"/>
@@ -9940,6 +10707,7 @@
         </w:rPr>
         <w:t>concat</w:t>
       </w:r>
+      <w:proofErr w:type="spellEnd"/>
       <w:r>
         <w:rPr>
           <w:rFonts w:ascii="Roboto Mono" w:eastAsia="Times New Roman" w:hAnsi="Roboto Mono" w:cs="Times New Roman"/>
@@ -9952,6 +10720,7 @@
         </w:rPr>
         <w:t>(</w:t>
       </w:r>
+      <w:proofErr w:type="spellStart"/>
       <w:r>
         <w:rPr>
           <w:rFonts w:ascii="Roboto Mono" w:eastAsia="Times New Roman" w:hAnsi="Roboto Mono" w:cs="Times New Roman"/>
@@ -9988,6 +10757,7 @@
         </w:rPr>
         <w:t>first_name</w:t>
       </w:r>
+      <w:proofErr w:type="spellEnd"/>
       <w:r>
         <w:rPr>
           <w:rFonts w:ascii="Roboto Mono" w:eastAsia="Times New Roman" w:hAnsi="Roboto Mono" w:cs="Times New Roman"/>
@@ -10024,6 +10794,7 @@
         </w:rPr>
         <w:t>,</w:t>
       </w:r>
+      <w:proofErr w:type="spellStart"/>
       <w:r>
         <w:rPr>
           <w:rFonts w:ascii="Roboto Mono" w:eastAsia="Times New Roman" w:hAnsi="Roboto Mono" w:cs="Times New Roman"/>
@@ -10060,6 +10831,7 @@
         </w:rPr>
         <w:t>last_name</w:t>
       </w:r>
+      <w:proofErr w:type="spellEnd"/>
       <w:r>
         <w:rPr>
           <w:rFonts w:ascii="Roboto Mono" w:eastAsia="Times New Roman" w:hAnsi="Roboto Mono" w:cs="Times New Roman"/>
@@ -10132,6 +10904,7 @@
         </w:rPr>
         <w:t xml:space="preserve">, </w:t>
       </w:r>
+      <w:proofErr w:type="spellStart"/>
       <w:r>
         <w:rPr>
           <w:rFonts w:ascii="Roboto Mono" w:eastAsia="Times New Roman" w:hAnsi="Roboto Mono" w:cs="Times New Roman"/>
@@ -10168,6 +10941,7 @@
         </w:rPr>
         <w:t>gender</w:t>
       </w:r>
+      <w:proofErr w:type="spellEnd"/>
       <w:r>
         <w:rPr>
           <w:rFonts w:ascii="Roboto Mono" w:eastAsia="Times New Roman" w:hAnsi="Roboto Mono" w:cs="Times New Roman"/>
@@ -10288,6 +11062,7 @@
         </w:rPr>
         <w:t xml:space="preserve"> </w:t>
       </w:r>
+      <w:proofErr w:type="spellStart"/>
       <w:r>
         <w:rPr>
           <w:rFonts w:ascii="Roboto Mono" w:eastAsia="Times New Roman" w:hAnsi="Roboto Mono" w:cs="Times New Roman"/>
@@ -10300,6 +11075,7 @@
         </w:rPr>
         <w:t>number_of_orders</w:t>
       </w:r>
+      <w:proofErr w:type="spellEnd"/>
       <w:r>
         <w:rPr>
           <w:rFonts w:ascii="Roboto Mono" w:eastAsia="Times New Roman" w:hAnsi="Roboto Mono" w:cs="Times New Roman"/>
@@ -10336,6 +11112,7 @@
         </w:rPr>
         <w:t>(</w:t>
       </w:r>
+      <w:proofErr w:type="spellStart"/>
       <w:r>
         <w:rPr>
           <w:rFonts w:ascii="Roboto Mono" w:eastAsia="Times New Roman" w:hAnsi="Roboto Mono" w:cs="Times New Roman"/>
@@ -10372,6 +11149,7 @@
         </w:rPr>
         <w:t>num_of_item</w:t>
       </w:r>
+      <w:proofErr w:type="spellEnd"/>
       <w:r>
         <w:rPr>
           <w:rFonts w:ascii="Roboto Mono" w:eastAsia="Times New Roman" w:hAnsi="Roboto Mono" w:cs="Times New Roman"/>
@@ -10420,6 +11198,7 @@
         </w:rPr>
         <w:t xml:space="preserve"> </w:t>
       </w:r>
+      <w:proofErr w:type="spellStart"/>
       <w:r>
         <w:rPr>
           <w:rFonts w:ascii="Roboto Mono" w:eastAsia="Times New Roman" w:hAnsi="Roboto Mono" w:cs="Times New Roman"/>
@@ -10432,6 +11211,7 @@
         </w:rPr>
         <w:t>number_of_items</w:t>
       </w:r>
+      <w:proofErr w:type="spellEnd"/>
       <w:r>
         <w:rPr>
           <w:rFonts w:ascii="Roboto Mono" w:eastAsia="Times New Roman" w:hAnsi="Roboto Mono" w:cs="Times New Roman"/>
@@ -10444,6 +11224,7 @@
         </w:rPr>
         <w:t xml:space="preserve">, </w:t>
       </w:r>
+      <w:proofErr w:type="spellStart"/>
       <w:r>
         <w:rPr>
           <w:rFonts w:ascii="Roboto Mono" w:eastAsia="Times New Roman" w:hAnsi="Roboto Mono" w:cs="Times New Roman"/>
@@ -10456,6 +11237,7 @@
         </w:rPr>
         <w:t>date_diff</w:t>
       </w:r>
+      <w:proofErr w:type="spellEnd"/>
       <w:r>
         <w:rPr>
           <w:rFonts w:ascii="Roboto Mono" w:eastAsia="Times New Roman" w:hAnsi="Roboto Mono" w:cs="Times New Roman"/>
@@ -10468,6 +11250,7 @@
         </w:rPr>
         <w:t>(</w:t>
       </w:r>
+      <w:proofErr w:type="spellStart"/>
       <w:r>
         <w:rPr>
           <w:rFonts w:ascii="Roboto Mono" w:eastAsia="Times New Roman" w:hAnsi="Roboto Mono" w:cs="Times New Roman"/>
@@ -10480,6 +11263,7 @@
         </w:rPr>
         <w:t>current_date</w:t>
       </w:r>
+      <w:proofErr w:type="spellEnd"/>
       <w:r>
         <w:rPr>
           <w:rFonts w:ascii="Roboto Mono" w:eastAsia="Times New Roman" w:hAnsi="Roboto Mono" w:cs="Times New Roman"/>
@@ -10528,6 +11312,7 @@
         </w:rPr>
         <w:t>(</w:t>
       </w:r>
+      <w:proofErr w:type="spellStart"/>
       <w:r>
         <w:rPr>
           <w:rFonts w:ascii="Roboto Mono" w:eastAsia="Times New Roman" w:hAnsi="Roboto Mono" w:cs="Times New Roman"/>
@@ -10564,6 +11349,7 @@
         </w:rPr>
         <w:t>created_at</w:t>
       </w:r>
+      <w:proofErr w:type="spellEnd"/>
       <w:r>
         <w:rPr>
           <w:rFonts w:ascii="Roboto Mono" w:eastAsia="Times New Roman" w:hAnsi="Roboto Mono" w:cs="Times New Roman"/>
@@ -10696,6 +11482,7 @@
         </w:rPr>
         <w:t xml:space="preserve"> </w:t>
       </w:r>
+      <w:proofErr w:type="spellStart"/>
       <w:r>
         <w:rPr>
           <w:rFonts w:ascii="Roboto Mono" w:eastAsia="Times New Roman" w:hAnsi="Roboto Mono" w:cs="Times New Roman"/>
@@ -10708,6 +11495,7 @@
         </w:rPr>
         <w:t>now_much_time</w:t>
       </w:r>
+      <w:proofErr w:type="spellEnd"/>
       <w:r>
         <w:rPr>
           <w:rFonts w:ascii="Roboto Mono" w:eastAsia="Times New Roman" w:hAnsi="Roboto Mono" w:cs="Times New Roman"/>
@@ -10744,6 +11532,7 @@
         </w:rPr>
         <w:t>(</w:t>
       </w:r>
+      <w:proofErr w:type="spellStart"/>
       <w:r>
         <w:rPr>
           <w:rFonts w:ascii="Roboto Mono" w:eastAsia="Times New Roman" w:hAnsi="Roboto Mono" w:cs="Times New Roman"/>
@@ -10756,6 +11545,7 @@
         </w:rPr>
         <w:t>date_diff</w:t>
       </w:r>
+      <w:proofErr w:type="spellEnd"/>
       <w:r>
         <w:rPr>
           <w:rFonts w:ascii="Roboto Mono" w:eastAsia="Times New Roman" w:hAnsi="Roboto Mono" w:cs="Times New Roman"/>
@@ -10768,6 +11558,7 @@
         </w:rPr>
         <w:t>(</w:t>
       </w:r>
+      <w:proofErr w:type="spellStart"/>
       <w:r>
         <w:rPr>
           <w:rFonts w:ascii="Roboto Mono" w:eastAsia="Times New Roman" w:hAnsi="Roboto Mono" w:cs="Times New Roman"/>
@@ -10780,6 +11571,7 @@
         </w:rPr>
         <w:t>current_date</w:t>
       </w:r>
+      <w:proofErr w:type="spellEnd"/>
       <w:r>
         <w:rPr>
           <w:rFonts w:ascii="Roboto Mono" w:eastAsia="Times New Roman" w:hAnsi="Roboto Mono" w:cs="Times New Roman"/>
@@ -10828,6 +11620,7 @@
         </w:rPr>
         <w:t>(</w:t>
       </w:r>
+      <w:proofErr w:type="spellStart"/>
       <w:r>
         <w:rPr>
           <w:rFonts w:ascii="Roboto Mono" w:eastAsia="Times New Roman" w:hAnsi="Roboto Mono" w:cs="Times New Roman"/>
@@ -10864,6 +11657,7 @@
         </w:rPr>
         <w:t>created_at</w:t>
       </w:r>
+      <w:proofErr w:type="spellEnd"/>
       <w:r>
         <w:rPr>
           <w:rFonts w:ascii="Roboto Mono" w:eastAsia="Times New Roman" w:hAnsi="Roboto Mono" w:cs="Times New Roman"/>
@@ -10984,6 +11778,7 @@
         </w:rPr>
         <w:t>(</w:t>
       </w:r>
+      <w:proofErr w:type="spellStart"/>
       <w:r>
         <w:rPr>
           <w:rFonts w:ascii="Roboto Mono" w:eastAsia="Times New Roman" w:hAnsi="Roboto Mono" w:cs="Times New Roman"/>
@@ -11020,6 +11815,7 @@
         </w:rPr>
         <w:t>num_of_item</w:t>
       </w:r>
+      <w:proofErr w:type="spellEnd"/>
       <w:r>
         <w:rPr>
           <w:rFonts w:ascii="Roboto Mono" w:eastAsia="Times New Roman" w:hAnsi="Roboto Mono" w:cs="Times New Roman"/>
@@ -11104,6 +11900,7 @@
         </w:rPr>
         <w:t xml:space="preserve"> </w:t>
       </w:r>
+      <w:proofErr w:type="spellStart"/>
       <w:r>
         <w:rPr>
           <w:rFonts w:ascii="Roboto Mono" w:eastAsia="Times New Roman" w:hAnsi="Roboto Mono" w:cs="Times New Roman"/>
@@ -11116,6 +11913,7 @@
         </w:rPr>
         <w:t>days_per_item</w:t>
       </w:r>
+      <w:proofErr w:type="spellEnd"/>
       <w:r>
         <w:rPr>
           <w:rFonts w:ascii="Roboto Mono" w:eastAsia="Times New Roman" w:hAnsi="Roboto Mono" w:cs="Times New Roman"/>
@@ -11345,7 +12143,33 @@
           <w:lang w:val="en-US" w:eastAsia="pt-PT"/>
           <w14:ligatures w14:val="none"/>
         </w:rPr>
-        <w:t>`thelookecommerce-392615.ecommerce.orders`</w:t>
+        <w:t>`thelookecommerce-</w:t>
+      </w:r>
+      <w:proofErr w:type="gramStart"/>
+      <w:r>
+        <w:rPr>
+          <w:rFonts w:ascii="Roboto Mono" w:eastAsia="Times New Roman" w:hAnsi="Roboto Mono" w:cs="Times New Roman"/>
+          <w:color w:val="0D904F"/>
+          <w:kern w:val="0"/>
+          <w:sz w:val="18"/>
+          <w:szCs w:val="18"/>
+          <w:lang w:val="en-US" w:eastAsia="pt-PT"/>
+          <w14:ligatures w14:val="none"/>
+        </w:rPr>
+        <w:t>392615.ecommerce.orders</w:t>
+      </w:r>
+      <w:proofErr w:type="gramEnd"/>
+      <w:r>
+        <w:rPr>
+          <w:rFonts w:ascii="Roboto Mono" w:eastAsia="Times New Roman" w:hAnsi="Roboto Mono" w:cs="Times New Roman"/>
+          <w:color w:val="0D904F"/>
+          <w:kern w:val="0"/>
+          <w:sz w:val="18"/>
+          <w:szCs w:val="18"/>
+          <w:lang w:val="en-US" w:eastAsia="pt-PT"/>
+          <w14:ligatures w14:val="none"/>
+        </w:rPr>
+        <w:t>`</w:t>
       </w:r>
       <w:r>
         <w:rPr>
@@ -11455,6 +12279,7 @@
         </w:rPr>
         <w:t xml:space="preserve"> = </w:t>
       </w:r>
+      <w:proofErr w:type="spellStart"/>
       <w:r>
         <w:rPr>
           <w:rFonts w:ascii="Roboto Mono" w:eastAsia="Times New Roman" w:hAnsi="Roboto Mono" w:cs="Times New Roman"/>
@@ -11491,6 +12316,7 @@
         </w:rPr>
         <w:t>user_id</w:t>
       </w:r>
+      <w:proofErr w:type="spellEnd"/>
     </w:p>
     <w:p>
       <w:pPr>
@@ -11564,7 +12390,33 @@
           <w:lang w:val="en-US" w:eastAsia="pt-PT"/>
           <w14:ligatures w14:val="none"/>
         </w:rPr>
-        <w:t>`thelookecommerce-392615.ecommerce.events`</w:t>
+        <w:t>`thelookecommerce-</w:t>
+      </w:r>
+      <w:proofErr w:type="gramStart"/>
+      <w:r>
+        <w:rPr>
+          <w:rFonts w:ascii="Roboto Mono" w:eastAsia="Times New Roman" w:hAnsi="Roboto Mono" w:cs="Times New Roman"/>
+          <w:color w:val="0D904F"/>
+          <w:kern w:val="0"/>
+          <w:sz w:val="18"/>
+          <w:szCs w:val="18"/>
+          <w:lang w:val="en-US" w:eastAsia="pt-PT"/>
+          <w14:ligatures w14:val="none"/>
+        </w:rPr>
+        <w:t>392615.ecommerce.events</w:t>
+      </w:r>
+      <w:proofErr w:type="gramEnd"/>
+      <w:r>
+        <w:rPr>
+          <w:rFonts w:ascii="Roboto Mono" w:eastAsia="Times New Roman" w:hAnsi="Roboto Mono" w:cs="Times New Roman"/>
+          <w:color w:val="0D904F"/>
+          <w:kern w:val="0"/>
+          <w:sz w:val="18"/>
+          <w:szCs w:val="18"/>
+          <w:lang w:val="en-US" w:eastAsia="pt-PT"/>
+          <w14:ligatures w14:val="none"/>
+        </w:rPr>
+        <w:t>`</w:t>
       </w:r>
       <w:r>
         <w:rPr>
@@ -11845,6 +12697,8 @@
         </w:rPr>
         <w:t xml:space="preserve">, </w:t>
       </w:r>
+      <w:proofErr w:type="spellStart"/>
+      <w:proofErr w:type="gramStart"/>
       <w:r>
         <w:rPr>
           <w:rFonts w:ascii="Roboto Mono" w:eastAsia="Times New Roman" w:hAnsi="Roboto Mono" w:cs="Times New Roman"/>
@@ -11881,6 +12735,8 @@
         </w:rPr>
         <w:t>gender</w:t>
       </w:r>
+      <w:proofErr w:type="spellEnd"/>
+      <w:proofErr w:type="gramEnd"/>
       <w:r>
         <w:rPr>
           <w:rFonts w:ascii="Roboto Mono" w:eastAsia="Times New Roman" w:hAnsi="Roboto Mono" w:cs="Times New Roman"/>
@@ -11893,6 +12749,7 @@
         </w:rPr>
         <w:t xml:space="preserve">, </w:t>
       </w:r>
+      <w:proofErr w:type="spellStart"/>
       <w:r>
         <w:rPr>
           <w:rFonts w:ascii="Roboto Mono" w:eastAsia="Times New Roman" w:hAnsi="Roboto Mono" w:cs="Times New Roman"/>
@@ -11929,6 +12786,7 @@
         </w:rPr>
         <w:t>created_at</w:t>
       </w:r>
+      <w:proofErr w:type="spellEnd"/>
     </w:p>
     <w:p>
       <w:pPr>
@@ -11992,6 +12850,7 @@
         </w:rPr>
         <w:t xml:space="preserve"> </w:t>
       </w:r>
+      <w:proofErr w:type="spellStart"/>
       <w:r>
         <w:rPr>
           <w:rFonts w:ascii="Roboto Mono" w:eastAsia="Times New Roman" w:hAnsi="Roboto Mono" w:cs="Times New Roman"/>
@@ -12004,6 +12863,7 @@
         </w:rPr>
         <w:t>number_of_items</w:t>
       </w:r>
+      <w:proofErr w:type="spellEnd"/>
       <w:r>
         <w:rPr>
           <w:rFonts w:ascii="Roboto Mono" w:eastAsia="Times New Roman" w:hAnsi="Roboto Mono" w:cs="Times New Roman"/>
@@ -12175,6 +13035,7 @@
         </w:rPr>
         <w:t xml:space="preserve">, </w:t>
       </w:r>
+      <w:proofErr w:type="gramStart"/>
       <w:r>
         <w:rPr>
           <w:rFonts w:ascii="Roboto Mono" w:eastAsia="Times New Roman" w:hAnsi="Roboto Mono" w:cs="Times New Roman"/>
@@ -12199,6 +13060,7 @@
         </w:rPr>
         <w:t>(</w:t>
       </w:r>
+      <w:proofErr w:type="gramEnd"/>
       <w:r>
         <w:rPr>
           <w:rFonts w:ascii="Roboto Mono" w:eastAsia="Times New Roman" w:hAnsi="Roboto Mono" w:cs="Times New Roman"/>
@@ -12416,7 +13278,33 @@
           <w:lang w:val="en-US" w:eastAsia="pt-PT"/>
           <w14:ligatures w14:val="none"/>
         </w:rPr>
-        <w:t>`thelookecommerce-392615.ecommerce.events`</w:t>
+        <w:t>`thelookecommerce-</w:t>
+      </w:r>
+      <w:proofErr w:type="gramStart"/>
+      <w:r>
+        <w:rPr>
+          <w:rFonts w:ascii="Roboto Mono" w:eastAsia="Times New Roman" w:hAnsi="Roboto Mono" w:cs="Times New Roman"/>
+          <w:color w:val="0D904F"/>
+          <w:kern w:val="0"/>
+          <w:sz w:val="18"/>
+          <w:szCs w:val="18"/>
+          <w:lang w:val="en-US" w:eastAsia="pt-PT"/>
+          <w14:ligatures w14:val="none"/>
+        </w:rPr>
+        <w:t>392615.ecommerce.events</w:t>
+      </w:r>
+      <w:proofErr w:type="gramEnd"/>
+      <w:r>
+        <w:rPr>
+          <w:rFonts w:ascii="Roboto Mono" w:eastAsia="Times New Roman" w:hAnsi="Roboto Mono" w:cs="Times New Roman"/>
+          <w:color w:val="0D904F"/>
+          <w:kern w:val="0"/>
+          <w:sz w:val="18"/>
+          <w:szCs w:val="18"/>
+          <w:lang w:val="en-US" w:eastAsia="pt-PT"/>
+          <w14:ligatures w14:val="none"/>
+        </w:rPr>
+        <w:t>`</w:t>
       </w:r>
       <w:r>
         <w:rPr>
@@ -12478,6 +13366,7 @@
         </w:rPr>
         <w:t xml:space="preserve"> </w:t>
       </w:r>
+      <w:proofErr w:type="spellStart"/>
       <w:r>
         <w:rPr>
           <w:rFonts w:ascii="Roboto Mono" w:eastAsia="Times New Roman" w:hAnsi="Roboto Mono" w:cs="Times New Roman"/>
@@ -12514,6 +13403,7 @@
         </w:rPr>
         <w:t>user_id</w:t>
       </w:r>
+      <w:proofErr w:type="spellEnd"/>
       <w:r>
         <w:rPr>
           <w:rFonts w:ascii="Roboto Mono" w:eastAsia="Times New Roman" w:hAnsi="Roboto Mono" w:cs="Times New Roman"/>
@@ -12673,6 +13563,7 @@
         </w:rPr>
         <w:t xml:space="preserve">, </w:t>
       </w:r>
+      <w:proofErr w:type="spellStart"/>
       <w:r>
         <w:rPr>
           <w:rFonts w:ascii="Roboto Mono" w:eastAsia="Times New Roman" w:hAnsi="Roboto Mono" w:cs="Times New Roman"/>
@@ -12709,6 +13600,7 @@
         </w:rPr>
         <w:t>browser</w:t>
       </w:r>
+      <w:proofErr w:type="spellEnd"/>
     </w:p>
     <w:p>
       <w:pPr>
@@ -12957,6 +13849,7 @@
         </w:rPr>
         <w:t xml:space="preserve">, </w:t>
       </w:r>
+      <w:proofErr w:type="gramStart"/>
       <w:r>
         <w:rPr>
           <w:rFonts w:ascii="Roboto Mono" w:eastAsia="Times New Roman" w:hAnsi="Roboto Mono" w:cs="Times New Roman"/>
@@ -12993,6 +13886,7 @@
         </w:rPr>
         <w:t>cost</w:t>
       </w:r>
+      <w:proofErr w:type="gramEnd"/>
       <w:r>
         <w:rPr>
           <w:rFonts w:ascii="Roboto Mono" w:eastAsia="Times New Roman" w:hAnsi="Roboto Mono" w:cs="Times New Roman"/>
@@ -13135,7 +14029,7 @@
           <w:lang w:val="en-US" w:eastAsia="pt-PT"/>
           <w14:ligatures w14:val="none"/>
         </w:rPr>
-        <w:t>sku</w:t>
+        <w:t>department</w:t>
       </w:r>
       <w:r>
         <w:rPr>
@@ -13183,7 +14077,7 @@
           <w:lang w:val="en-US" w:eastAsia="pt-PT"/>
           <w14:ligatures w14:val="none"/>
         </w:rPr>
-        <w:t>department</w:t>
+        <w:t>retail_price</w:t>
       </w:r>
       <w:r>
         <w:rPr>
@@ -13231,7 +14125,7 @@
           <w:lang w:val="en-US" w:eastAsia="pt-PT"/>
           <w14:ligatures w14:val="none"/>
         </w:rPr>
-        <w:t>retail_price</w:t>
+        <w:t>name</w:t>
       </w:r>
       <w:r>
         <w:rPr>
@@ -13255,7 +14149,7 @@
           <w:lang w:val="en-US" w:eastAsia="pt-PT"/>
           <w14:ligatures w14:val="none"/>
         </w:rPr>
-        <w:t>p</w:t>
+        <w:t>oi</w:t>
       </w:r>
       <w:r>
         <w:rPr>
@@ -13279,7 +14173,7 @@
           <w:lang w:val="en-US" w:eastAsia="pt-PT"/>
           <w14:ligatures w14:val="none"/>
         </w:rPr>
-        <w:t>name</w:t>
+        <w:t>order_id</w:t>
       </w:r>
       <w:r>
         <w:rPr>
@@ -13426,7 +14320,33 @@
           <w:lang w:val="en-US" w:eastAsia="pt-PT"/>
           <w14:ligatures w14:val="none"/>
         </w:rPr>
-        <w:t>`thelookecommerce-392615.ecommerce.products`</w:t>
+        <w:t>`thelookecommerce-</w:t>
+      </w:r>
+      <w:proofErr w:type="gramStart"/>
+      <w:r>
+        <w:rPr>
+          <w:rFonts w:ascii="Roboto Mono" w:eastAsia="Times New Roman" w:hAnsi="Roboto Mono" w:cs="Times New Roman"/>
+          <w:color w:val="0D904F"/>
+          <w:kern w:val="0"/>
+          <w:sz w:val="18"/>
+          <w:szCs w:val="18"/>
+          <w:lang w:val="en-US" w:eastAsia="pt-PT"/>
+          <w14:ligatures w14:val="none"/>
+        </w:rPr>
+        <w:t>392615.ecommerce.products</w:t>
+      </w:r>
+      <w:proofErr w:type="gramEnd"/>
+      <w:r>
+        <w:rPr>
+          <w:rFonts w:ascii="Roboto Mono" w:eastAsia="Times New Roman" w:hAnsi="Roboto Mono" w:cs="Times New Roman"/>
+          <w:color w:val="0D904F"/>
+          <w:kern w:val="0"/>
+          <w:sz w:val="18"/>
+          <w:szCs w:val="18"/>
+          <w:lang w:val="en-US" w:eastAsia="pt-PT"/>
+          <w14:ligatures w14:val="none"/>
+        </w:rPr>
+        <w:t>`</w:t>
       </w:r>
       <w:r>
         <w:rPr>
@@ -13645,7 +14565,33 @@
           <w:lang w:val="en-US" w:eastAsia="pt-PT"/>
           <w14:ligatures w14:val="none"/>
         </w:rPr>
-        <w:t>`thelookecommerce-392615.ecommerce.users`</w:t>
+        <w:t>`thelookecommerce-</w:t>
+      </w:r>
+      <w:proofErr w:type="gramStart"/>
+      <w:r>
+        <w:rPr>
+          <w:rFonts w:ascii="Roboto Mono" w:eastAsia="Times New Roman" w:hAnsi="Roboto Mono" w:cs="Times New Roman"/>
+          <w:color w:val="0D904F"/>
+          <w:kern w:val="0"/>
+          <w:sz w:val="18"/>
+          <w:szCs w:val="18"/>
+          <w:lang w:val="en-US" w:eastAsia="pt-PT"/>
+          <w14:ligatures w14:val="none"/>
+        </w:rPr>
+        <w:t>392615.ecommerce.users</w:t>
+      </w:r>
+      <w:proofErr w:type="gramEnd"/>
+      <w:r>
+        <w:rPr>
+          <w:rFonts w:ascii="Roboto Mono" w:eastAsia="Times New Roman" w:hAnsi="Roboto Mono" w:cs="Times New Roman"/>
+          <w:color w:val="0D904F"/>
+          <w:kern w:val="0"/>
+          <w:sz w:val="18"/>
+          <w:szCs w:val="18"/>
+          <w:lang w:val="en-US" w:eastAsia="pt-PT"/>
+          <w14:ligatures w14:val="none"/>
+        </w:rPr>
+        <w:t>`</w:t>
       </w:r>
       <w:r>
         <w:rPr>
@@ -13912,7 +14858,7 @@
           <w:lang w:val="en-US" w:eastAsia="pt-PT"/>
           <w14:ligatures w14:val="none"/>
         </w:rPr>
-        <w:t>50000</w:t>
+        <w:t>100001</w:t>
       </w:r>
       <w:r>
         <w:rPr>
@@ -14020,7 +14966,7 @@
           <w:lang w:val="en-US" w:eastAsia="pt-PT"/>
           <w14:ligatures w14:val="none"/>
         </w:rPr>
-        <w:t>25000</w:t>
+        <w:t>75000</w:t>
       </w:r>
     </w:p>
     <w:p>
@@ -14033,66 +14979,71 @@
           <w:kern w:val="0"/>
           <w:sz w:val="18"/>
           <w:szCs w:val="18"/>
-          <w:lang w:val="en-US" w:eastAsia="pt-PT"/>
+          <w:lang w:eastAsia="pt-PT"/>
           <w14:ligatures w14:val="none"/>
         </w:rPr>
       </w:pPr>
-      <w:r>
-        <w:rPr>
-          <w:rFonts w:ascii="Roboto Mono" w:eastAsia="Times New Roman" w:hAnsi="Roboto Mono" w:cs="Times New Roman"/>
-          <w:color w:val="3367D6"/>
-          <w:kern w:val="0"/>
-          <w:sz w:val="18"/>
-          <w:szCs w:val="18"/>
-          <w:lang w:val="en-US" w:eastAsia="pt-PT"/>
+      <w:proofErr w:type="spellStart"/>
+      <w:r>
+        <w:rPr>
+          <w:rFonts w:ascii="Roboto Mono" w:eastAsia="Times New Roman" w:hAnsi="Roboto Mono" w:cs="Times New Roman"/>
+          <w:color w:val="3367D6"/>
+          <w:kern w:val="0"/>
+          <w:sz w:val="18"/>
+          <w:szCs w:val="18"/>
+          <w:lang w:eastAsia="pt-PT"/>
           <w14:ligatures w14:val="none"/>
         </w:rPr>
         <w:t>order</w:t>
       </w:r>
-      <w:r>
-        <w:rPr>
-          <w:rFonts w:ascii="Roboto Mono" w:eastAsia="Times New Roman" w:hAnsi="Roboto Mono" w:cs="Times New Roman"/>
-          <w:color w:val="3A474E"/>
-          <w:kern w:val="0"/>
-          <w:sz w:val="18"/>
-          <w:szCs w:val="18"/>
-          <w:lang w:val="en-US" w:eastAsia="pt-PT"/>
-          <w14:ligatures w14:val="none"/>
-        </w:rPr>
-        <w:t xml:space="preserve"> </w:t>
-      </w:r>
-      <w:r>
-        <w:rPr>
-          <w:rFonts w:ascii="Roboto Mono" w:eastAsia="Times New Roman" w:hAnsi="Roboto Mono" w:cs="Times New Roman"/>
-          <w:color w:val="3367D6"/>
-          <w:kern w:val="0"/>
-          <w:sz w:val="18"/>
-          <w:szCs w:val="18"/>
-          <w:lang w:val="en-US" w:eastAsia="pt-PT"/>
+      <w:proofErr w:type="spellEnd"/>
+      <w:r>
+        <w:rPr>
+          <w:rFonts w:ascii="Roboto Mono" w:eastAsia="Times New Roman" w:hAnsi="Roboto Mono" w:cs="Times New Roman"/>
+          <w:color w:val="3A474E"/>
+          <w:kern w:val="0"/>
+          <w:sz w:val="18"/>
+          <w:szCs w:val="18"/>
+          <w:lang w:eastAsia="pt-PT"/>
+          <w14:ligatures w14:val="none"/>
+        </w:rPr>
+        <w:t xml:space="preserve"> </w:t>
+      </w:r>
+      <w:proofErr w:type="spellStart"/>
+      <w:r>
+        <w:rPr>
+          <w:rFonts w:ascii="Roboto Mono" w:eastAsia="Times New Roman" w:hAnsi="Roboto Mono" w:cs="Times New Roman"/>
+          <w:color w:val="3367D6"/>
+          <w:kern w:val="0"/>
+          <w:sz w:val="18"/>
+          <w:szCs w:val="18"/>
+          <w:lang w:eastAsia="pt-PT"/>
           <w14:ligatures w14:val="none"/>
         </w:rPr>
         <w:t>by</w:t>
       </w:r>
-      <w:r>
-        <w:rPr>
-          <w:rFonts w:ascii="Roboto Mono" w:eastAsia="Times New Roman" w:hAnsi="Roboto Mono" w:cs="Times New Roman"/>
-          <w:color w:val="3A474E"/>
-          <w:kern w:val="0"/>
-          <w:sz w:val="18"/>
-          <w:szCs w:val="18"/>
-          <w:lang w:val="en-US" w:eastAsia="pt-PT"/>
-          <w14:ligatures w14:val="none"/>
-        </w:rPr>
-        <w:t xml:space="preserve"> </w:t>
-      </w:r>
-      <w:r>
-        <w:rPr>
-          <w:rFonts w:ascii="Roboto Mono" w:eastAsia="Times New Roman" w:hAnsi="Roboto Mono" w:cs="Times New Roman"/>
-          <w:color w:val="000000"/>
-          <w:kern w:val="0"/>
-          <w:sz w:val="18"/>
-          <w:szCs w:val="18"/>
-          <w:lang w:val="en-US" w:eastAsia="pt-PT"/>
+      <w:proofErr w:type="spellEnd"/>
+      <w:r>
+        <w:rPr>
+          <w:rFonts w:ascii="Roboto Mono" w:eastAsia="Times New Roman" w:hAnsi="Roboto Mono" w:cs="Times New Roman"/>
+          <w:color w:val="3A474E"/>
+          <w:kern w:val="0"/>
+          <w:sz w:val="18"/>
+          <w:szCs w:val="18"/>
+          <w:lang w:eastAsia="pt-PT"/>
+          <w14:ligatures w14:val="none"/>
+        </w:rPr>
+        <w:t xml:space="preserve"> </w:t>
+      </w:r>
+      <w:proofErr w:type="spellStart"/>
+      <w:r>
+        <w:rPr>
+          <w:rFonts w:ascii="Roboto Mono" w:eastAsia="Times New Roman" w:hAnsi="Roboto Mono" w:cs="Times New Roman"/>
+          <w:color w:val="000000"/>
+          <w:kern w:val="0"/>
+          <w:sz w:val="18"/>
+          <w:szCs w:val="18"/>
+          <w:lang w:eastAsia="pt-PT"/>
           <w14:ligatures w14:val="none"/>
         </w:rPr>
         <w:t>oi</w:t>
@@ -14104,7 +15055,7 @@
           <w:kern w:val="0"/>
           <w:sz w:val="18"/>
           <w:szCs w:val="18"/>
-          <w:lang w:val="en-US" w:eastAsia="pt-PT"/>
+          <w:lang w:eastAsia="pt-PT"/>
           <w14:ligatures w14:val="none"/>
         </w:rPr>
         <w:t>.</w:t>
@@ -14116,11 +15067,27 @@
           <w:kern w:val="0"/>
           <w:sz w:val="18"/>
           <w:szCs w:val="18"/>
-          <w:lang w:val="en-US" w:eastAsia="pt-PT"/>
+          <w:lang w:eastAsia="pt-PT"/>
           <w14:ligatures w14:val="none"/>
         </w:rPr>
         <w:t>user_id</w:t>
       </w:r>
+      <w:proofErr w:type="spellEnd"/>
+    </w:p>
+    <w:p>
+      <w:pPr>
+        <w:shd w:val="clear" w:color="auto" w:fill="FFFFFF"/>
+        <w:spacing w:after="0" w:line="240" w:lineRule="atLeast"/>
+        <w:rPr>
+          <w:rFonts w:ascii="Roboto Mono" w:eastAsia="Times New Roman" w:hAnsi="Roboto Mono" w:cs="Times New Roman"/>
+          <w:color w:val="3A474E"/>
+          <w:kern w:val="0"/>
+          <w:sz w:val="18"/>
+          <w:szCs w:val="18"/>
+          <w:lang w:eastAsia="pt-PT"/>
+          <w14:ligatures w14:val="none"/>
+        </w:rPr>
+      </w:pPr>
     </w:p>
     <w:p>
       <w:pPr>
@@ -14237,7 +15204,137 @@
           <w:lang w:val="en-US" w:eastAsia="pt-PT"/>
           <w14:ligatures w14:val="none"/>
         </w:rPr>
-        <w:t>SELECT id, user_id, created_at, browser, traffic_source, event_type FROM `thelookecommerce-392615.ecommerce.events`</w:t>
+        <w:t xml:space="preserve">SELECT id, </w:t>
+      </w:r>
+      <w:proofErr w:type="spellStart"/>
+      <w:r>
+        <w:rPr>
+          <w:rFonts w:ascii="Roboto Mono" w:eastAsia="Times New Roman" w:hAnsi="Roboto Mono" w:cs="Times New Roman"/>
+          <w:color w:val="D81B60"/>
+          <w:kern w:val="0"/>
+          <w:sz w:val="18"/>
+          <w:szCs w:val="18"/>
+          <w:lang w:val="en-US" w:eastAsia="pt-PT"/>
+          <w14:ligatures w14:val="none"/>
+        </w:rPr>
+        <w:t>user_id</w:t>
+      </w:r>
+      <w:proofErr w:type="spellEnd"/>
+      <w:r>
+        <w:rPr>
+          <w:rFonts w:ascii="Roboto Mono" w:eastAsia="Times New Roman" w:hAnsi="Roboto Mono" w:cs="Times New Roman"/>
+          <w:color w:val="D81B60"/>
+          <w:kern w:val="0"/>
+          <w:sz w:val="18"/>
+          <w:szCs w:val="18"/>
+          <w:lang w:val="en-US" w:eastAsia="pt-PT"/>
+          <w14:ligatures w14:val="none"/>
+        </w:rPr>
+        <w:t xml:space="preserve">, </w:t>
+      </w:r>
+      <w:proofErr w:type="spellStart"/>
+      <w:r>
+        <w:rPr>
+          <w:rFonts w:ascii="Roboto Mono" w:eastAsia="Times New Roman" w:hAnsi="Roboto Mono" w:cs="Times New Roman"/>
+          <w:color w:val="D81B60"/>
+          <w:kern w:val="0"/>
+          <w:sz w:val="18"/>
+          <w:szCs w:val="18"/>
+          <w:lang w:val="en-US" w:eastAsia="pt-PT"/>
+          <w14:ligatures w14:val="none"/>
+        </w:rPr>
+        <w:t>created_at</w:t>
+      </w:r>
+      <w:proofErr w:type="spellEnd"/>
+      <w:r>
+        <w:rPr>
+          <w:rFonts w:ascii="Roboto Mono" w:eastAsia="Times New Roman" w:hAnsi="Roboto Mono" w:cs="Times New Roman"/>
+          <w:color w:val="D81B60"/>
+          <w:kern w:val="0"/>
+          <w:sz w:val="18"/>
+          <w:szCs w:val="18"/>
+          <w:lang w:val="en-US" w:eastAsia="pt-PT"/>
+          <w14:ligatures w14:val="none"/>
+        </w:rPr>
+        <w:t xml:space="preserve">, browser, </w:t>
+      </w:r>
+      <w:proofErr w:type="spellStart"/>
+      <w:r>
+        <w:rPr>
+          <w:rFonts w:ascii="Roboto Mono" w:eastAsia="Times New Roman" w:hAnsi="Roboto Mono" w:cs="Times New Roman"/>
+          <w:color w:val="D81B60"/>
+          <w:kern w:val="0"/>
+          <w:sz w:val="18"/>
+          <w:szCs w:val="18"/>
+          <w:lang w:val="en-US" w:eastAsia="pt-PT"/>
+          <w14:ligatures w14:val="none"/>
+        </w:rPr>
+        <w:t>traffic_source</w:t>
+      </w:r>
+      <w:proofErr w:type="spellEnd"/>
+      <w:r>
+        <w:rPr>
+          <w:rFonts w:ascii="Roboto Mono" w:eastAsia="Times New Roman" w:hAnsi="Roboto Mono" w:cs="Times New Roman"/>
+          <w:color w:val="D81B60"/>
+          <w:kern w:val="0"/>
+          <w:sz w:val="18"/>
+          <w:szCs w:val="18"/>
+          <w:lang w:val="en-US" w:eastAsia="pt-PT"/>
+          <w14:ligatures w14:val="none"/>
+        </w:rPr>
+        <w:t xml:space="preserve">, </w:t>
+      </w:r>
+      <w:proofErr w:type="spellStart"/>
+      <w:r>
+        <w:rPr>
+          <w:rFonts w:ascii="Roboto Mono" w:eastAsia="Times New Roman" w:hAnsi="Roboto Mono" w:cs="Times New Roman"/>
+          <w:color w:val="D81B60"/>
+          <w:kern w:val="0"/>
+          <w:sz w:val="18"/>
+          <w:szCs w:val="18"/>
+          <w:lang w:val="en-US" w:eastAsia="pt-PT"/>
+          <w14:ligatures w14:val="none"/>
+        </w:rPr>
+        <w:t>event_type</w:t>
+      </w:r>
+      <w:proofErr w:type="spellEnd"/>
+      <w:r>
+        <w:rPr>
+          <w:rFonts w:ascii="Roboto Mono" w:eastAsia="Times New Roman" w:hAnsi="Roboto Mono" w:cs="Times New Roman"/>
+          <w:color w:val="D81B60"/>
+          <w:kern w:val="0"/>
+          <w:sz w:val="18"/>
+          <w:szCs w:val="18"/>
+          <w:lang w:val="en-US" w:eastAsia="pt-PT"/>
+          <w14:ligatures w14:val="none"/>
+        </w:rPr>
+        <w:t xml:space="preserve"> FROM `thelookecommerce-</w:t>
+      </w:r>
+      <w:proofErr w:type="gramStart"/>
+      <w:r>
+        <w:rPr>
+          <w:rFonts w:ascii="Roboto Mono" w:eastAsia="Times New Roman" w:hAnsi="Roboto Mono" w:cs="Times New Roman"/>
+          <w:color w:val="D81B60"/>
+          <w:kern w:val="0"/>
+          <w:sz w:val="18"/>
+          <w:szCs w:val="18"/>
+          <w:lang w:val="en-US" w:eastAsia="pt-PT"/>
+          <w14:ligatures w14:val="none"/>
+        </w:rPr>
+        <w:t>392615.ecommerce.events</w:t>
+      </w:r>
+      <w:proofErr w:type="gramEnd"/>
+      <w:r>
+        <w:rPr>
+          <w:rFonts w:ascii="Roboto Mono" w:eastAsia="Times New Roman" w:hAnsi="Roboto Mono" w:cs="Times New Roman"/>
+          <w:color w:val="D81B60"/>
+          <w:kern w:val="0"/>
+          <w:sz w:val="18"/>
+          <w:szCs w:val="18"/>
+          <w:lang w:val="en-US" w:eastAsia="pt-PT"/>
+          <w14:ligatures w14:val="none"/>
+        </w:rPr>
+        <w:t>`</w:t>
       </w:r>
     </w:p>
     <w:p>

</xml_diff>